<commit_message>
Updated documentation and empty text check
</commit_message>
<xml_diff>
--- a/dokumentacia/PetCarePal_Markus_5ZYI23.docx
+++ b/dokumentacia/PetCarePal_Markus_5ZYI23.docx
@@ -16,7 +16,6 @@
       <w:r>
         <w:rPr>
           <w:rFonts w:ascii="Arial" w:hAnsi="Arial"/>
-          <w:noProof/>
           <w:sz w:val="36"/>
         </w:rPr>
         <w:drawing>
@@ -179,10 +178,15 @@
         <w:tab/>
       </w:r>
       <w:r>
-        <w:t>doc. Ing. Patrik Hrkút PhD</w:t>
-      </w:r>
-      <w:r>
-        <w:t>.</w:t>
+        <w:t xml:space="preserve">doc. Ing. Patrik </w:t>
+      </w:r>
+      <w:proofErr w:type="spellStart"/>
+      <w:r>
+        <w:t>Hrkút</w:t>
+      </w:r>
+      <w:proofErr w:type="spellEnd"/>
+      <w:r>
+        <w:t xml:space="preserve"> PhD.</w:t>
       </w:r>
     </w:p>
     <w:p>
@@ -278,7 +282,7 @@
           <w:r>
             <w:fldChar w:fldCharType="separate"/>
           </w:r>
-          <w:hyperlink w:anchor="_Toc168851385" w:history="1">
+          <w:hyperlink w:anchor="_Toc168949701" w:history="1">
             <w:r>
               <w:rPr>
                 <w:rStyle w:val="Hypertextovprepojenie"/>
@@ -322,7 +326,7 @@
                 <w:noProof/>
                 <w:webHidden/>
               </w:rPr>
-              <w:instrText xml:space="preserve"> PAGEREF _Toc168851385 \h </w:instrText>
+              <w:instrText xml:space="preserve"> PAGEREF _Toc168949701 \h </w:instrText>
             </w:r>
             <w:r>
               <w:rPr>
@@ -368,7 +372,7 @@
               <w14:ligatures w14:val="standardContextual"/>
             </w:rPr>
           </w:pPr>
-          <w:hyperlink w:anchor="_Toc168851386" w:history="1">
+          <w:hyperlink w:anchor="_Toc168949702" w:history="1">
             <w:r>
               <w:rPr>
                 <w:rStyle w:val="Hypertextovprepojenie"/>
@@ -412,7 +416,7 @@
                 <w:noProof/>
                 <w:webHidden/>
               </w:rPr>
-              <w:instrText xml:space="preserve"> PAGEREF _Toc168851386 \h </w:instrText>
+              <w:instrText xml:space="preserve"> PAGEREF _Toc168949702 \h </w:instrText>
             </w:r>
             <w:r>
               <w:rPr>
@@ -458,7 +462,7 @@
               <w14:ligatures w14:val="standardContextual"/>
             </w:rPr>
           </w:pPr>
-          <w:hyperlink w:anchor="_Toc168851387" w:history="1">
+          <w:hyperlink w:anchor="_Toc168949703" w:history="1">
             <w:r>
               <w:rPr>
                 <w:rStyle w:val="Hypertextovprepojenie"/>
@@ -502,7 +506,7 @@
                 <w:noProof/>
                 <w:webHidden/>
               </w:rPr>
-              <w:instrText xml:space="preserve"> PAGEREF _Toc168851387 \h </w:instrText>
+              <w:instrText xml:space="preserve"> PAGEREF _Toc168949703 \h </w:instrText>
             </w:r>
             <w:r>
               <w:rPr>
@@ -522,7 +526,7 @@
                 <w:noProof/>
                 <w:webHidden/>
               </w:rPr>
-              <w:t>3</w:t>
+              <w:t>4</w:t>
             </w:r>
             <w:r>
               <w:rPr>
@@ -548,7 +552,7 @@
               <w14:ligatures w14:val="standardContextual"/>
             </w:rPr>
           </w:pPr>
-          <w:hyperlink w:anchor="_Toc168851388" w:history="1">
+          <w:hyperlink w:anchor="_Toc168949704" w:history="1">
             <w:r>
               <w:rPr>
                 <w:rStyle w:val="Hypertextovprepojenie"/>
@@ -592,7 +596,7 @@
                 <w:noProof/>
                 <w:webHidden/>
               </w:rPr>
-              <w:instrText xml:space="preserve"> PAGEREF _Toc168851388 \h </w:instrText>
+              <w:instrText xml:space="preserve"> PAGEREF _Toc168949704 \h </w:instrText>
             </w:r>
             <w:r>
               <w:rPr>
@@ -612,7 +616,7 @@
                 <w:noProof/>
                 <w:webHidden/>
               </w:rPr>
-              <w:t>4</w:t>
+              <w:t>5</w:t>
             </w:r>
             <w:r>
               <w:rPr>
@@ -638,7 +642,7 @@
               <w14:ligatures w14:val="standardContextual"/>
             </w:rPr>
           </w:pPr>
-          <w:hyperlink w:anchor="_Toc168851389" w:history="1">
+          <w:hyperlink w:anchor="_Toc168949705" w:history="1">
             <w:r>
               <w:rPr>
                 <w:rStyle w:val="Hypertextovprepojenie"/>
@@ -682,7 +686,7 @@
                 <w:noProof/>
                 <w:webHidden/>
               </w:rPr>
-              <w:instrText xml:space="preserve"> PAGEREF _Toc168851389 \h </w:instrText>
+              <w:instrText xml:space="preserve"> PAGEREF _Toc168949705 \h </w:instrText>
             </w:r>
             <w:r>
               <w:rPr>
@@ -702,7 +706,7 @@
                 <w:noProof/>
                 <w:webHidden/>
               </w:rPr>
-              <w:t>5</w:t>
+              <w:t>6</w:t>
             </w:r>
             <w:r>
               <w:rPr>
@@ -728,7 +732,7 @@
               <w14:ligatures w14:val="standardContextual"/>
             </w:rPr>
           </w:pPr>
-          <w:hyperlink w:anchor="_Toc168851390" w:history="1">
+          <w:hyperlink w:anchor="_Toc168949706" w:history="1">
             <w:r>
               <w:rPr>
                 <w:rStyle w:val="Hypertextovprepojenie"/>
@@ -772,7 +776,7 @@
                 <w:noProof/>
                 <w:webHidden/>
               </w:rPr>
-              <w:instrText xml:space="preserve"> PAGEREF _Toc168851390 \h </w:instrText>
+              <w:instrText xml:space="preserve"> PAGEREF _Toc168949706 \h </w:instrText>
             </w:r>
             <w:r>
               <w:rPr>
@@ -792,7 +796,7 @@
                 <w:noProof/>
                 <w:webHidden/>
               </w:rPr>
-              <w:t>6</w:t>
+              <w:t>9</w:t>
             </w:r>
             <w:r>
               <w:rPr>
@@ -806,21 +810,390 @@
         <w:p>
           <w:pPr>
             <w:pStyle w:val="SPnadpis"/>
-            <w:rPr>
-              <w:noProof/>
-            </w:rPr>
           </w:pPr>
           <w:r>
             <w:fldChar w:fldCharType="end"/>
           </w:r>
+          <w:r>
+            <w:t>Zoznam obrázkov</w:t>
+          </w:r>
+        </w:p>
+        <w:p>
+          <w:pPr>
+            <w:pStyle w:val="Zoznamobrzkov"/>
+            <w:tabs>
+              <w:tab w:val="right" w:leader="dot" w:pos="9016"/>
+            </w:tabs>
+            <w:rPr>
+              <w:rFonts w:eastAsiaTheme="minorEastAsia"/>
+              <w:noProof/>
+              <w:kern w:val="2"/>
+              <w:lang w:eastAsia="sk-SK"/>
+              <w14:ligatures w14:val="standardContextual"/>
+            </w:rPr>
+          </w:pPr>
+          <w:r>
+            <w:fldChar w:fldCharType="begin"/>
+          </w:r>
+          <w:r>
+            <w:instrText xml:space="preserve"> TOC \h \z \c "Obr." </w:instrText>
+          </w:r>
+          <w:r>
+            <w:fldChar w:fldCharType="separate"/>
+          </w:r>
+          <w:hyperlink w:anchor="_Toc168949664" w:history="1">
+            <w:r>
+              <w:rPr>
+                <w:rStyle w:val="Hypertextovprepojenie"/>
+                <w:noProof/>
+              </w:rPr>
+              <w:t>Obr. 1 - Diagram prípadov použitia</w:t>
+            </w:r>
+            <w:r>
+              <w:rPr>
+                <w:noProof/>
+                <w:webHidden/>
+              </w:rPr>
+              <w:tab/>
+            </w:r>
+            <w:r>
+              <w:rPr>
+                <w:noProof/>
+                <w:webHidden/>
+              </w:rPr>
+              <w:fldChar w:fldCharType="begin"/>
+            </w:r>
+            <w:r>
+              <w:rPr>
+                <w:noProof/>
+                <w:webHidden/>
+              </w:rPr>
+              <w:instrText xml:space="preserve"> PAGEREF _Toc168949664 \h </w:instrText>
+            </w:r>
+            <w:r>
+              <w:rPr>
+                <w:noProof/>
+                <w:webHidden/>
+              </w:rPr>
+            </w:r>
+            <w:r>
+              <w:rPr>
+                <w:noProof/>
+                <w:webHidden/>
+              </w:rPr>
+              <w:fldChar w:fldCharType="separate"/>
+            </w:r>
+            <w:r>
+              <w:rPr>
+                <w:noProof/>
+                <w:webHidden/>
+              </w:rPr>
+              <w:t>5</w:t>
+            </w:r>
+            <w:r>
+              <w:rPr>
+                <w:noProof/>
+                <w:webHidden/>
+              </w:rPr>
+              <w:fldChar w:fldCharType="end"/>
+            </w:r>
+          </w:hyperlink>
+        </w:p>
+        <w:p>
+          <w:pPr>
+            <w:pStyle w:val="Zoznamobrzkov"/>
+            <w:tabs>
+              <w:tab w:val="right" w:leader="dot" w:pos="9016"/>
+            </w:tabs>
+            <w:rPr>
+              <w:rFonts w:eastAsiaTheme="minorEastAsia"/>
+              <w:noProof/>
+              <w:kern w:val="2"/>
+              <w:lang w:eastAsia="sk-SK"/>
+              <w14:ligatures w14:val="standardContextual"/>
+            </w:rPr>
+          </w:pPr>
+          <w:hyperlink w:anchor="_Toc168949665" w:history="1">
+            <w:r>
+              <w:rPr>
+                <w:rStyle w:val="Hypertextovprepojenie"/>
+                <w:noProof/>
+              </w:rPr>
+              <w:t>Obr. 2 - trieda reprezentujúca databázu</w:t>
+            </w:r>
+            <w:r>
+              <w:rPr>
+                <w:noProof/>
+                <w:webHidden/>
+              </w:rPr>
+              <w:tab/>
+            </w:r>
+            <w:r>
+              <w:rPr>
+                <w:noProof/>
+                <w:webHidden/>
+              </w:rPr>
+              <w:fldChar w:fldCharType="begin"/>
+            </w:r>
+            <w:r>
+              <w:rPr>
+                <w:noProof/>
+                <w:webHidden/>
+              </w:rPr>
+              <w:instrText xml:space="preserve"> PAGEREF _Toc168949665 \h </w:instrText>
+            </w:r>
+            <w:r>
+              <w:rPr>
+                <w:noProof/>
+                <w:webHidden/>
+              </w:rPr>
+            </w:r>
+            <w:r>
+              <w:rPr>
+                <w:noProof/>
+                <w:webHidden/>
+              </w:rPr>
+              <w:fldChar w:fldCharType="separate"/>
+            </w:r>
+            <w:r>
+              <w:rPr>
+                <w:noProof/>
+                <w:webHidden/>
+              </w:rPr>
+              <w:t>6</w:t>
+            </w:r>
+            <w:r>
+              <w:rPr>
+                <w:noProof/>
+                <w:webHidden/>
+              </w:rPr>
+              <w:fldChar w:fldCharType="end"/>
+            </w:r>
+          </w:hyperlink>
+        </w:p>
+        <w:p>
+          <w:pPr>
+            <w:pStyle w:val="Zoznamobrzkov"/>
+            <w:tabs>
+              <w:tab w:val="right" w:leader="dot" w:pos="9016"/>
+            </w:tabs>
+            <w:rPr>
+              <w:rFonts w:eastAsiaTheme="minorEastAsia"/>
+              <w:noProof/>
+              <w:kern w:val="2"/>
+              <w:lang w:eastAsia="sk-SK"/>
+              <w14:ligatures w14:val="standardContextual"/>
+            </w:rPr>
+          </w:pPr>
+          <w:hyperlink w:anchor="_Toc168949666" w:history="1">
+            <w:r>
+              <w:rPr>
+                <w:rStyle w:val="Hypertextovprepojenie"/>
+                <w:noProof/>
+              </w:rPr>
+              <w:t>Obr. 3 - trieda pre tvorbu a posielanie notifikácií</w:t>
+            </w:r>
+            <w:r>
+              <w:rPr>
+                <w:noProof/>
+                <w:webHidden/>
+              </w:rPr>
+              <w:tab/>
+            </w:r>
+            <w:r>
+              <w:rPr>
+                <w:noProof/>
+                <w:webHidden/>
+              </w:rPr>
+              <w:fldChar w:fldCharType="begin"/>
+            </w:r>
+            <w:r>
+              <w:rPr>
+                <w:noProof/>
+                <w:webHidden/>
+              </w:rPr>
+              <w:instrText xml:space="preserve"> PAGEREF _Toc168949666 \h </w:instrText>
+            </w:r>
+            <w:r>
+              <w:rPr>
+                <w:noProof/>
+                <w:webHidden/>
+              </w:rPr>
+            </w:r>
+            <w:r>
+              <w:rPr>
+                <w:noProof/>
+                <w:webHidden/>
+              </w:rPr>
+              <w:fldChar w:fldCharType="separate"/>
+            </w:r>
+            <w:r>
+              <w:rPr>
+                <w:noProof/>
+                <w:webHidden/>
+              </w:rPr>
+              <w:t>7</w:t>
+            </w:r>
+            <w:r>
+              <w:rPr>
+                <w:noProof/>
+                <w:webHidden/>
+              </w:rPr>
+              <w:fldChar w:fldCharType="end"/>
+            </w:r>
+          </w:hyperlink>
+        </w:p>
+        <w:p>
+          <w:pPr>
+            <w:pStyle w:val="Zoznamobrzkov"/>
+            <w:tabs>
+              <w:tab w:val="right" w:leader="dot" w:pos="9016"/>
+            </w:tabs>
+            <w:rPr>
+              <w:rFonts w:eastAsiaTheme="minorEastAsia"/>
+              <w:noProof/>
+              <w:kern w:val="2"/>
+              <w:lang w:eastAsia="sk-SK"/>
+              <w14:ligatures w14:val="standardContextual"/>
+            </w:rPr>
+          </w:pPr>
+          <w:hyperlink w:anchor="_Toc168949667" w:history="1">
+            <w:r>
+              <w:rPr>
+                <w:rStyle w:val="Hypertextovprepojenie"/>
+                <w:noProof/>
+              </w:rPr>
+              <w:t>Obr. 4 - použitie AsyncImage z knižnice Coil</w:t>
+            </w:r>
+            <w:r>
+              <w:rPr>
+                <w:noProof/>
+                <w:webHidden/>
+              </w:rPr>
+              <w:tab/>
+            </w:r>
+            <w:r>
+              <w:rPr>
+                <w:noProof/>
+                <w:webHidden/>
+              </w:rPr>
+              <w:fldChar w:fldCharType="begin"/>
+            </w:r>
+            <w:r>
+              <w:rPr>
+                <w:noProof/>
+                <w:webHidden/>
+              </w:rPr>
+              <w:instrText xml:space="preserve"> PAGEREF _Toc168949667 \h </w:instrText>
+            </w:r>
+            <w:r>
+              <w:rPr>
+                <w:noProof/>
+                <w:webHidden/>
+              </w:rPr>
+            </w:r>
+            <w:r>
+              <w:rPr>
+                <w:noProof/>
+                <w:webHidden/>
+              </w:rPr>
+              <w:fldChar w:fldCharType="separate"/>
+            </w:r>
+            <w:r>
+              <w:rPr>
+                <w:noProof/>
+                <w:webHidden/>
+              </w:rPr>
+              <w:t>7</w:t>
+            </w:r>
+            <w:r>
+              <w:rPr>
+                <w:noProof/>
+                <w:webHidden/>
+              </w:rPr>
+              <w:fldChar w:fldCharType="end"/>
+            </w:r>
+          </w:hyperlink>
+        </w:p>
+        <w:p>
+          <w:pPr>
+            <w:pStyle w:val="Zoznamobrzkov"/>
+            <w:tabs>
+              <w:tab w:val="right" w:leader="dot" w:pos="9016"/>
+            </w:tabs>
+            <w:rPr>
+              <w:rFonts w:eastAsiaTheme="minorEastAsia"/>
+              <w:noProof/>
+              <w:kern w:val="2"/>
+              <w:lang w:eastAsia="sk-SK"/>
+              <w14:ligatures w14:val="standardContextual"/>
+            </w:rPr>
+          </w:pPr>
+          <w:hyperlink w:anchor="_Toc168949668" w:history="1">
+            <w:r>
+              <w:rPr>
+                <w:rStyle w:val="Hypertextovprepojenie"/>
+                <w:noProof/>
+              </w:rPr>
+              <w:t>Obr. 5 - ukážka widgetu</w:t>
+            </w:r>
+            <w:r>
+              <w:rPr>
+                <w:noProof/>
+                <w:webHidden/>
+              </w:rPr>
+              <w:tab/>
+            </w:r>
+            <w:r>
+              <w:rPr>
+                <w:noProof/>
+                <w:webHidden/>
+              </w:rPr>
+              <w:fldChar w:fldCharType="begin"/>
+            </w:r>
+            <w:r>
+              <w:rPr>
+                <w:noProof/>
+                <w:webHidden/>
+              </w:rPr>
+              <w:instrText xml:space="preserve"> PAGEREF _Toc168949668 \h </w:instrText>
+            </w:r>
+            <w:r>
+              <w:rPr>
+                <w:noProof/>
+                <w:webHidden/>
+              </w:rPr>
+            </w:r>
+            <w:r>
+              <w:rPr>
+                <w:noProof/>
+                <w:webHidden/>
+              </w:rPr>
+              <w:fldChar w:fldCharType="separate"/>
+            </w:r>
+            <w:r>
+              <w:rPr>
+                <w:noProof/>
+                <w:webHidden/>
+              </w:rPr>
+              <w:t>8</w:t>
+            </w:r>
+            <w:r>
+              <w:rPr>
+                <w:noProof/>
+                <w:webHidden/>
+              </w:rPr>
+              <w:fldChar w:fldCharType="end"/>
+            </w:r>
+          </w:hyperlink>
         </w:p>
         <w:p>
           <w:pPr>
             <w:pStyle w:val="SPnadpis"/>
-            <w:rPr>
-              <w:noProof/>
-            </w:rPr>
           </w:pPr>
+          <w:r>
+            <w:fldChar w:fldCharType="end"/>
+          </w:r>
         </w:p>
         <w:p>
           <w:r>
@@ -842,7 +1215,7 @@
         </w:numPr>
         <w:outlineLvl w:val="0"/>
       </w:pPr>
-      <w:bookmarkStart w:id="0" w:name="_Toc168851385"/>
+      <w:bookmarkStart w:id="0" w:name="_Toc168949701"/>
       <w:r>
         <w:lastRenderedPageBreak/>
         <w:t>Popis a analýza riešeného problému</w:t>
@@ -858,7 +1231,7 @@
         </w:numPr>
         <w:outlineLvl w:val="1"/>
       </w:pPr>
-      <w:bookmarkStart w:id="1" w:name="_Toc168851386"/>
+      <w:bookmarkStart w:id="1" w:name="_Toc168949702"/>
       <w:r>
         <w:t>Špecifikácia zadania</w:t>
       </w:r>
@@ -911,7 +1284,7 @@
         </w:numPr>
         <w:outlineLvl w:val="1"/>
       </w:pPr>
-      <w:bookmarkStart w:id="2" w:name="_Toc168851387"/>
+      <w:bookmarkStart w:id="2" w:name="_Toc168949703"/>
       <w:r>
         <w:lastRenderedPageBreak/>
         <w:t>Podobné aplikácie</w:t>
@@ -923,7 +1296,15 @@
         <w:pStyle w:val="SPtext"/>
       </w:pPr>
       <w:r>
-        <w:t>Po rozsiahlom prieskume a dôkladnej analýze dostupných aplikácií v službe Google Play som identifikoval nasledovné riešenia, ktoré sa do určitej miery zhodujú s mojou aplikáci</w:t>
+        <w:t xml:space="preserve">Po rozsiahlom prieskume a dôkladnej analýze dostupných aplikácií v službe Google </w:t>
+      </w:r>
+      <w:proofErr w:type="spellStart"/>
+      <w:r>
+        <w:t>Play</w:t>
+      </w:r>
+      <w:proofErr w:type="spellEnd"/>
+      <w:r>
+        <w:t xml:space="preserve"> som identifikoval nasledovné riešenia, ktoré sa do určitej miery zhodujú s mojou aplikáci</w:t>
       </w:r>
       <w:r>
         <w:t>ou</w:t>
@@ -941,13 +1322,95 @@
         </w:numPr>
       </w:pPr>
       <w:hyperlink r:id="rId9" w:history="1">
+        <w:proofErr w:type="spellStart"/>
         <w:r>
           <w:rPr>
             <w:rStyle w:val="Hypertextovprepojenie"/>
             <w:sz w:val="24"/>
           </w:rPr>
-          <w:t>Clio: Dog Cat Pet Care Tracker</w:t>
+          <w:t>Clio</w:t>
         </w:r>
+        <w:proofErr w:type="spellEnd"/>
+        <w:r>
+          <w:rPr>
+            <w:rStyle w:val="Hypertextovprepojenie"/>
+            <w:sz w:val="24"/>
+          </w:rPr>
+          <w:t xml:space="preserve">: </w:t>
+        </w:r>
+        <w:proofErr w:type="spellStart"/>
+        <w:r>
+          <w:rPr>
+            <w:rStyle w:val="Hypertextovprepojenie"/>
+            <w:sz w:val="24"/>
+          </w:rPr>
+          <w:t>Dog</w:t>
+        </w:r>
+        <w:proofErr w:type="spellEnd"/>
+        <w:r>
+          <w:rPr>
+            <w:rStyle w:val="Hypertextovprepojenie"/>
+            <w:sz w:val="24"/>
+          </w:rPr>
+          <w:t xml:space="preserve"> </w:t>
+        </w:r>
+        <w:proofErr w:type="spellStart"/>
+        <w:r>
+          <w:rPr>
+            <w:rStyle w:val="Hypertextovprepojenie"/>
+            <w:sz w:val="24"/>
+          </w:rPr>
+          <w:t>Cat</w:t>
+        </w:r>
+        <w:proofErr w:type="spellEnd"/>
+        <w:r>
+          <w:rPr>
+            <w:rStyle w:val="Hypertextovprepojenie"/>
+            <w:sz w:val="24"/>
+          </w:rPr>
+          <w:t xml:space="preserve"> </w:t>
+        </w:r>
+        <w:proofErr w:type="spellStart"/>
+        <w:r>
+          <w:rPr>
+            <w:rStyle w:val="Hypertextovprepojenie"/>
+            <w:sz w:val="24"/>
+          </w:rPr>
+          <w:t>Pet</w:t>
+        </w:r>
+        <w:proofErr w:type="spellEnd"/>
+        <w:r>
+          <w:rPr>
+            <w:rStyle w:val="Hypertextovprepojenie"/>
+            <w:sz w:val="24"/>
+          </w:rPr>
+          <w:t xml:space="preserve"> </w:t>
+        </w:r>
+        <w:proofErr w:type="spellStart"/>
+        <w:r>
+          <w:rPr>
+            <w:rStyle w:val="Hypertextovprepojenie"/>
+            <w:sz w:val="24"/>
+          </w:rPr>
+          <w:t>Care</w:t>
+        </w:r>
+        <w:proofErr w:type="spellEnd"/>
+        <w:r>
+          <w:rPr>
+            <w:rStyle w:val="Hypertextovprepojenie"/>
+            <w:sz w:val="24"/>
+          </w:rPr>
+          <w:t xml:space="preserve"> </w:t>
+        </w:r>
+        <w:proofErr w:type="spellStart"/>
+        <w:r>
+          <w:rPr>
+            <w:rStyle w:val="Hypertextovprepojenie"/>
+            <w:sz w:val="24"/>
+          </w:rPr>
+          <w:t>Tracker</w:t>
+        </w:r>
+        <w:proofErr w:type="spellEnd"/>
       </w:hyperlink>
     </w:p>
     <w:p>
@@ -1012,8 +1475,33 @@
             <w:rStyle w:val="Hypertextovprepojenie"/>
             <w:sz w:val="24"/>
           </w:rPr>
-          <w:t>Pes &amp; Mačka Aktivita Dog Cat</w:t>
+          <w:t xml:space="preserve">Pes &amp; Mačka Aktivita </w:t>
         </w:r>
+        <w:proofErr w:type="spellStart"/>
+        <w:r>
+          <w:rPr>
+            <w:rStyle w:val="Hypertextovprepojenie"/>
+            <w:sz w:val="24"/>
+          </w:rPr>
+          <w:t>Dog</w:t>
+        </w:r>
+        <w:proofErr w:type="spellEnd"/>
+        <w:r>
+          <w:rPr>
+            <w:rStyle w:val="Hypertextovprepojenie"/>
+            <w:sz w:val="24"/>
+          </w:rPr>
+          <w:t xml:space="preserve"> </w:t>
+        </w:r>
+        <w:proofErr w:type="spellStart"/>
+        <w:r>
+          <w:rPr>
+            <w:rStyle w:val="Hypertextovprepojenie"/>
+            <w:sz w:val="24"/>
+          </w:rPr>
+          <w:t>Cat</w:t>
+        </w:r>
+        <w:proofErr w:type="spellEnd"/>
       </w:hyperlink>
     </w:p>
     <w:p>
@@ -1073,13 +1561,79 @@
         </w:numPr>
       </w:pPr>
       <w:hyperlink r:id="rId11" w:history="1">
+        <w:proofErr w:type="spellStart"/>
         <w:r>
           <w:rPr>
             <w:rStyle w:val="Hypertextovprepojenie"/>
             <w:sz w:val="24"/>
           </w:rPr>
-          <w:t>Pet Parents: Easy Pet Records</w:t>
+          <w:t>Pet</w:t>
         </w:r>
+        <w:proofErr w:type="spellEnd"/>
+        <w:r>
+          <w:rPr>
+            <w:rStyle w:val="Hypertextovprepojenie"/>
+            <w:sz w:val="24"/>
+          </w:rPr>
+          <w:t xml:space="preserve"> </w:t>
+        </w:r>
+        <w:proofErr w:type="spellStart"/>
+        <w:r>
+          <w:rPr>
+            <w:rStyle w:val="Hypertextovprepojenie"/>
+            <w:sz w:val="24"/>
+          </w:rPr>
+          <w:t>Parents</w:t>
+        </w:r>
+        <w:proofErr w:type="spellEnd"/>
+        <w:r>
+          <w:rPr>
+            <w:rStyle w:val="Hypertextovprepojenie"/>
+            <w:sz w:val="24"/>
+          </w:rPr>
+          <w:t xml:space="preserve">: </w:t>
+        </w:r>
+        <w:proofErr w:type="spellStart"/>
+        <w:r>
+          <w:rPr>
+            <w:rStyle w:val="Hypertextovprepojenie"/>
+            <w:sz w:val="24"/>
+          </w:rPr>
+          <w:t>Easy</w:t>
+        </w:r>
+        <w:proofErr w:type="spellEnd"/>
+        <w:r>
+          <w:rPr>
+            <w:rStyle w:val="Hypertextovprepojenie"/>
+            <w:sz w:val="24"/>
+          </w:rPr>
+          <w:t xml:space="preserve"> </w:t>
+        </w:r>
+        <w:proofErr w:type="spellStart"/>
+        <w:r>
+          <w:rPr>
+            <w:rStyle w:val="Hypertextovprepojenie"/>
+            <w:sz w:val="24"/>
+          </w:rPr>
+          <w:t>Pet</w:t>
+        </w:r>
+        <w:proofErr w:type="spellEnd"/>
+        <w:r>
+          <w:rPr>
+            <w:rStyle w:val="Hypertextovprepojenie"/>
+            <w:sz w:val="24"/>
+          </w:rPr>
+          <w:t xml:space="preserve"> </w:t>
+        </w:r>
+        <w:proofErr w:type="spellStart"/>
+        <w:r>
+          <w:rPr>
+            <w:rStyle w:val="Hypertextovprepojenie"/>
+            <w:sz w:val="24"/>
+          </w:rPr>
+          <w:t>Records</w:t>
+        </w:r>
+        <w:proofErr w:type="spellEnd"/>
       </w:hyperlink>
     </w:p>
     <w:p>
@@ -1115,7 +1669,15 @@
         </w:numPr>
       </w:pPr>
       <w:r>
-        <w:t>Ponúka pripomienky na termíny očkovania a odčervenia.</w:t>
+        <w:t xml:space="preserve">Ponúka pripomienky na termíny očkovania a </w:t>
+      </w:r>
+      <w:proofErr w:type="spellStart"/>
+      <w:r>
+        <w:t>odčervenia</w:t>
+      </w:r>
+      <w:proofErr w:type="spellEnd"/>
+      <w:r>
+        <w:t>.</w:t>
       </w:r>
     </w:p>
     <w:p>
@@ -1139,13 +1701,63 @@
         </w:numPr>
       </w:pPr>
       <w:hyperlink r:id="rId12" w:history="1">
+        <w:proofErr w:type="spellStart"/>
         <w:r>
           <w:rPr>
             <w:rStyle w:val="Hypertextovprepojenie"/>
             <w:sz w:val="24"/>
           </w:rPr>
-          <w:t>Pet Care Tracker - PetNote</w:t>
+          <w:t>Pet</w:t>
         </w:r>
+        <w:proofErr w:type="spellEnd"/>
+        <w:r>
+          <w:rPr>
+            <w:rStyle w:val="Hypertextovprepojenie"/>
+            <w:sz w:val="24"/>
+          </w:rPr>
+          <w:t xml:space="preserve"> </w:t>
+        </w:r>
+        <w:proofErr w:type="spellStart"/>
+        <w:r>
+          <w:rPr>
+            <w:rStyle w:val="Hypertextovprepojenie"/>
+            <w:sz w:val="24"/>
+          </w:rPr>
+          <w:t>Care</w:t>
+        </w:r>
+        <w:proofErr w:type="spellEnd"/>
+        <w:r>
+          <w:rPr>
+            <w:rStyle w:val="Hypertextovprepojenie"/>
+            <w:sz w:val="24"/>
+          </w:rPr>
+          <w:t xml:space="preserve"> </w:t>
+        </w:r>
+        <w:proofErr w:type="spellStart"/>
+        <w:r>
+          <w:rPr>
+            <w:rStyle w:val="Hypertextovprepojenie"/>
+            <w:sz w:val="24"/>
+          </w:rPr>
+          <w:t>Tracker</w:t>
+        </w:r>
+        <w:proofErr w:type="spellEnd"/>
+        <w:r>
+          <w:rPr>
+            <w:rStyle w:val="Hypertextovprepojenie"/>
+            <w:sz w:val="24"/>
+          </w:rPr>
+          <w:t xml:space="preserve"> - </w:t>
+        </w:r>
+        <w:proofErr w:type="spellStart"/>
+        <w:r>
+          <w:rPr>
+            <w:rStyle w:val="Hypertextovprepojenie"/>
+            <w:sz w:val="24"/>
+          </w:rPr>
+          <w:t>PetNote</w:t>
+        </w:r>
+        <w:proofErr w:type="spellEnd"/>
       </w:hyperlink>
     </w:p>
     <w:p>
@@ -1201,7 +1813,41 @@
         <w:pStyle w:val="SPtext"/>
       </w:pPr>
       <w:r>
-        <w:t>Podobných aplikácií sa v službe Google Play nachádza väčšie množstvo, no vybral som práve tieto z dôvodu ich popularity a kvality spracovania.</w:t>
+        <w:t xml:space="preserve">Podobných aplikácií sa v službe Google </w:t>
+      </w:r>
+      <w:proofErr w:type="spellStart"/>
+      <w:r>
+        <w:t>Play</w:t>
+      </w:r>
+      <w:proofErr w:type="spellEnd"/>
+      <w:r>
+        <w:t xml:space="preserve"> nachádza väčšie množstvo, no vybral som práve tieto z dôvodu ich popularity a kvality spracovania.</w:t>
+      </w:r>
+    </w:p>
+    <w:p>
+      <w:pPr>
+        <w:pStyle w:val="SPtext"/>
+      </w:pPr>
+      <w:r>
+        <w:t>Moja aplikácia sa líši v tom, že obsahuje jednoduché a intuitívne používateľské rozhranie</w:t>
+      </w:r>
+      <w:r>
+        <w:t>. Toto používateľské rozhranie</w:t>
+      </w:r>
+      <w:r>
+        <w:t xml:space="preserve"> poskytuje všetky potrebné funkcie pre informovanie používateľ</w:t>
+      </w:r>
+      <w:r>
+        <w:t>a</w:t>
+      </w:r>
+      <w:r>
+        <w:t>. Neobsahuje pritom zložitejšie funkcie ako napríklad kalorický príjem, váhu a podobné. Je však oproti vyššie uvedeným aplikácia mierená na viac druhov domácich zvierat a nie len psov a mačky. Z tohto dôvodu je aplikácia oproti ostatným viac osekaná a viac univerzáln</w:t>
+      </w:r>
+      <w:r>
+        <w:t>a</w:t>
+      </w:r>
+      <w:r>
+        <w:t>.</w:t>
       </w:r>
     </w:p>
     <w:p>
@@ -1224,7 +1870,7 @@
         </w:numPr>
         <w:outlineLvl w:val="0"/>
       </w:pPr>
-      <w:bookmarkStart w:id="3" w:name="_Toc168851388"/>
+      <w:bookmarkStart w:id="3" w:name="_Toc168949704"/>
       <w:r>
         <w:lastRenderedPageBreak/>
         <w:t>Návrh riešenia problému</w:t>
@@ -1236,28 +1882,84 @@
         <w:pStyle w:val="SPtext"/>
       </w:pPr>
       <w:r>
-        <w:t xml:space="preserve">Aplikácia </w:t>
+        <w:t xml:space="preserve">Aplikácia je vyvinutá pre platformu Android v programovacom jazyku </w:t>
+      </w:r>
+      <w:proofErr w:type="spellStart"/>
+      <w:r>
+        <w:t>Kotlin</w:t>
+      </w:r>
+      <w:proofErr w:type="spellEnd"/>
+      <w:r>
+        <w:t xml:space="preserve">, čím sa dosahuje vysoká stabilita a výkon. Pre tvorbu intuitívneho a </w:t>
+      </w:r>
+      <w:proofErr w:type="spellStart"/>
+      <w:r>
+        <w:t>responzívneho</w:t>
+      </w:r>
+      <w:proofErr w:type="spellEnd"/>
+      <w:r>
+        <w:t xml:space="preserve"> užívateľského rozhrania</w:t>
+      </w:r>
+      <w:r>
+        <w:t xml:space="preserve"> </w:t>
+      </w:r>
+      <w:r>
+        <w:t xml:space="preserve">je </w:t>
+      </w:r>
+      <w:r>
+        <w:t xml:space="preserve">využitá moderná knižnica </w:t>
+      </w:r>
+      <w:proofErr w:type="spellStart"/>
+      <w:r>
+        <w:t>Jetpack</w:t>
+      </w:r>
+      <w:proofErr w:type="spellEnd"/>
+      <w:r>
+        <w:t xml:space="preserve"> </w:t>
+      </w:r>
+      <w:proofErr w:type="spellStart"/>
+      <w:r>
+        <w:t>Compose</w:t>
+      </w:r>
+      <w:proofErr w:type="spellEnd"/>
+      <w:r>
+        <w:t>, ktorá umožňuje rýchly a efektívny vývoj UI.</w:t>
+      </w:r>
+    </w:p>
+    <w:p>
+      <w:pPr>
+        <w:pStyle w:val="SPtext"/>
+      </w:pPr>
+      <w:r>
+        <w:t xml:space="preserve">Dáta aplikácie </w:t>
+      </w:r>
+      <w:r>
+        <w:t>sú</w:t>
+      </w:r>
+      <w:r>
+        <w:t xml:space="preserve"> uložené v lokálnej databáze </w:t>
+      </w:r>
+      <w:proofErr w:type="spellStart"/>
+      <w:r>
+        <w:t>SQLite</w:t>
+      </w:r>
+      <w:proofErr w:type="spellEnd"/>
+      <w:r>
+        <w:t xml:space="preserve">, ktorá sa vyznačuje kompaktnou veľkosťou a rýchlym prístupom k dátam. Pre prácu s databázou </w:t>
       </w:r>
       <w:r>
         <w:t>je</w:t>
       </w:r>
       <w:r>
-        <w:t xml:space="preserve"> vyvinutá pre platformu Android v programovacom jazyku Kotlin, čím sa dos</w:t>
-      </w:r>
-      <w:r>
-        <w:t>ahuje</w:t>
-      </w:r>
-      <w:r>
-        <w:t xml:space="preserve"> vysoká stabilita a výkon. Pre tvorbu intuitívneho a responzívneho užívateľského rozhrania</w:t>
-      </w:r>
-      <w:r>
-        <w:t xml:space="preserve"> </w:t>
-      </w:r>
-      <w:r>
-        <w:t xml:space="preserve">je </w:t>
-      </w:r>
-      <w:r>
-        <w:t>využitá moderná knižnica Jetpack Compose, ktorá umožňuje rýchly a efektívny vývoj UI.</w:t>
+        <w:t xml:space="preserve"> použitá knižnica </w:t>
+      </w:r>
+      <w:proofErr w:type="spellStart"/>
+      <w:r>
+        <w:t>Room</w:t>
+      </w:r>
+      <w:proofErr w:type="spellEnd"/>
+      <w:r>
+        <w:t>, ktorá zjednodušuje a zefektívňuje prácu s dátami.</w:t>
       </w:r>
     </w:p>
     <w:p>
@@ -1265,39 +1967,15 @@
         <w:pStyle w:val="SPtext"/>
       </w:pPr>
       <w:r>
-        <w:t xml:space="preserve">Dáta aplikácie </w:t>
-      </w:r>
-      <w:r>
-        <w:t>sú</w:t>
-      </w:r>
-      <w:r>
-        <w:t xml:space="preserve"> uložené v lokálnej databáze SQLite, ktorá sa vyznačuje kompaktnou veľkosťou a rýchlym prístupom k dátam. Pre prácu s databázou </w:t>
-      </w:r>
-      <w:r>
-        <w:t>je</w:t>
-      </w:r>
-      <w:r>
-        <w:t xml:space="preserve"> použitá knižnica Room, ktorá zjednodušuje a zefektívňuje prácu s dátami.</w:t>
-      </w:r>
-    </w:p>
-    <w:p>
-      <w:pPr>
-        <w:pStyle w:val="SPtext"/>
-      </w:pPr>
-      <w:r>
         <w:t>Architektúra aplikácie vychádza z osvedčeného vzoru MVVM, ktorý umožňuje čisté oddelenie funkčnej a vizuálnej časti aplikácie. Vďaka tomuto prístupu bude kód aplikácie prehľadný, ľahko testovateľný a pripravený na budúce rozšírenia.</w:t>
       </w:r>
     </w:p>
     <w:p>
       <w:pPr>
-        <w:pStyle w:val="SPtext"/>
+        <w:keepNext/>
         <w:jc w:val="center"/>
       </w:pPr>
       <w:r>
-        <w:rPr>
-          <w:noProof/>
-          <w:sz w:val="24"/>
-        </w:rPr>
         <w:drawing>
           <wp:inline distT="0" distB="0" distL="0" distR="0" wp14:anchorId="3B4897B8" wp14:editId="2877265E">
             <wp:extent cx="4197350" cy="3182870"/>
@@ -1350,6 +2028,38 @@
     </w:p>
     <w:p>
       <w:pPr>
+        <w:pStyle w:val="Popis"/>
+        <w:jc w:val="center"/>
+      </w:pPr>
+      <w:bookmarkStart w:id="4" w:name="_Toc168949664"/>
+      <w:r>
+        <w:t xml:space="preserve">Obr. </w:t>
+      </w:r>
+      <w:r>
+        <w:fldChar w:fldCharType="begin"/>
+      </w:r>
+      <w:r>
+        <w:instrText xml:space="preserve"> SEQ Obr. \* ARABIC </w:instrText>
+      </w:r>
+      <w:r>
+        <w:fldChar w:fldCharType="separate"/>
+      </w:r>
+      <w:r>
+        <w:rPr>
+          <w:noProof/>
+        </w:rPr>
+        <w:t>1</w:t>
+      </w:r>
+      <w:r>
+        <w:fldChar w:fldCharType="end"/>
+      </w:r>
+      <w:r>
+        <w:t xml:space="preserve"> - Diagram prípadov použitia</w:t>
+      </w:r>
+      <w:bookmarkEnd w:id="4"/>
+    </w:p>
+    <w:p>
+      <w:pPr>
         <w:pStyle w:val="SPtext"/>
       </w:pPr>
       <w:r>
@@ -1487,7 +2197,23 @@
           <w:b/>
           <w:bCs/>
         </w:rPr>
-        <w:t>UML sa z dôvodu veľkosti nachádza ako príloha v adresári „dokumentacia“.</w:t>
+        <w:t>UML sa z dôvodu veľkosti nachádza ako príloha v adresári „</w:t>
+      </w:r>
+      <w:proofErr w:type="spellStart"/>
+      <w:r>
+        <w:rPr>
+          <w:b/>
+          <w:bCs/>
+        </w:rPr>
+        <w:t>dokumentacia</w:t>
+      </w:r>
+      <w:proofErr w:type="spellEnd"/>
+      <w:r>
+        <w:rPr>
+          <w:b/>
+          <w:bCs/>
+        </w:rPr>
+        <w:t>“.</w:t>
       </w:r>
     </w:p>
     <w:p>
@@ -1516,12 +2242,12 @@
         </w:numPr>
         <w:outlineLvl w:val="0"/>
       </w:pPr>
-      <w:bookmarkStart w:id="4" w:name="_Toc168851389"/>
+      <w:bookmarkStart w:id="5" w:name="_Toc168949705"/>
       <w:r>
         <w:lastRenderedPageBreak/>
         <w:t>Popis implementácie</w:t>
       </w:r>
-      <w:bookmarkEnd w:id="4"/>
+      <w:bookmarkEnd w:id="5"/>
     </w:p>
     <w:p>
       <w:pPr>
@@ -1611,6 +2337,7 @@
       <w:r>
         <w:t xml:space="preserve">Pre korektné správanie a funkciu týchto obrazoviek používame komponent </w:t>
       </w:r>
+      <w:proofErr w:type="spellStart"/>
       <w:r>
         <w:rPr>
           <w:b/>
@@ -1618,6 +2345,7 @@
         </w:rPr>
         <w:t>Navigation</w:t>
       </w:r>
+      <w:proofErr w:type="spellEnd"/>
       <w:r>
         <w:t xml:space="preserve">, ktorý nám umožňuje </w:t>
       </w:r>
@@ -1636,6 +2364,7 @@
       <w:r>
         <w:t xml:space="preserve"> Na týchto obrazovkách zároveň zobrazujeme dáta, ktoré ukladáme do lokálnej databázy pomocou knižnice </w:t>
       </w:r>
+      <w:proofErr w:type="spellStart"/>
       <w:r>
         <w:rPr>
           <w:b/>
@@ -1643,12 +2372,14 @@
         </w:rPr>
         <w:t>Room</w:t>
       </w:r>
+      <w:proofErr w:type="spellEnd"/>
       <w:r>
         <w:t xml:space="preserve">. Táto knižnica nám umožňuje jednoduchý prístup a modifikáciu tejto databázy. </w:t>
       </w:r>
       <w:r>
         <w:t xml:space="preserve">Ďalej sa v aplikácií používa </w:t>
       </w:r>
+      <w:proofErr w:type="spellStart"/>
       <w:r>
         <w:rPr>
           <w:b/>
@@ -1656,9 +2387,11 @@
         </w:rPr>
         <w:t>AlarmManager</w:t>
       </w:r>
+      <w:proofErr w:type="spellEnd"/>
       <w:r>
         <w:t xml:space="preserve"> pre plánovanie notifikácií a </w:t>
       </w:r>
+      <w:proofErr w:type="spellStart"/>
       <w:r>
         <w:rPr>
           <w:b/>
@@ -1666,20 +2399,188 @@
         </w:rPr>
         <w:t>ViewModel</w:t>
       </w:r>
+      <w:proofErr w:type="spellEnd"/>
       <w:r>
         <w:t xml:space="preserve"> pre správnu implementáciu jednotlivých obrazoviek.</w:t>
       </w:r>
     </w:p>
     <w:p>
       <w:pPr>
+        <w:keepNext/>
+        <w:jc w:val="center"/>
+      </w:pPr>
+      <w:r>
+        <w:drawing>
+          <wp:inline distT="0" distB="0" distL="0" distR="0" wp14:anchorId="6DFD7FF7" wp14:editId="559F8C09">
+            <wp:extent cx="4713707" cy="4705350"/>
+            <wp:effectExtent l="0" t="0" r="0" b="0"/>
+            <wp:docPr id="605906407" name="Obrázok 1" descr="Obrázok, na ktorom je text, snímka obrazovky&#10;&#10;Automaticky generovaný popis"/>
+            <wp:cNvGraphicFramePr>
+              <a:graphicFrameLocks xmlns:a="http://schemas.openxmlformats.org/drawingml/2006/main" noChangeAspect="1"/>
+            </wp:cNvGraphicFramePr>
+            <a:graphic xmlns:a="http://schemas.openxmlformats.org/drawingml/2006/main">
+              <a:graphicData uri="http://schemas.openxmlformats.org/drawingml/2006/picture">
+                <pic:pic xmlns:pic="http://schemas.openxmlformats.org/drawingml/2006/picture">
+                  <pic:nvPicPr>
+                    <pic:cNvPr id="605906407" name="Obrázok 1" descr="Obrázok, na ktorom je text, snímka obrazovky&#10;&#10;Automaticky generovaný popis"/>
+                    <pic:cNvPicPr/>
+                  </pic:nvPicPr>
+                  <pic:blipFill>
+                    <a:blip r:embed="rId14"/>
+                    <a:stretch>
+                      <a:fillRect/>
+                    </a:stretch>
+                  </pic:blipFill>
+                  <pic:spPr>
+                    <a:xfrm>
+                      <a:off x="0" y="0"/>
+                      <a:ext cx="4738111" cy="4729710"/>
+                    </a:xfrm>
+                    <a:prstGeom prst="rect">
+                      <a:avLst/>
+                    </a:prstGeom>
+                  </pic:spPr>
+                </pic:pic>
+              </a:graphicData>
+            </a:graphic>
+          </wp:inline>
+        </w:drawing>
+      </w:r>
+    </w:p>
+    <w:p>
+      <w:pPr>
+        <w:pStyle w:val="Popis"/>
+        <w:jc w:val="center"/>
+      </w:pPr>
+      <w:bookmarkStart w:id="6" w:name="_Toc168949665"/>
+      <w:r>
+        <w:t xml:space="preserve">Obr. </w:t>
+      </w:r>
+      <w:r>
+        <w:fldChar w:fldCharType="begin"/>
+      </w:r>
+      <w:r>
+        <w:instrText xml:space="preserve"> SEQ Obr. \* ARABIC </w:instrText>
+      </w:r>
+      <w:r>
+        <w:fldChar w:fldCharType="separate"/>
+      </w:r>
+      <w:r>
+        <w:rPr>
+          <w:noProof/>
+        </w:rPr>
+        <w:t>2</w:t>
+      </w:r>
+      <w:r>
+        <w:fldChar w:fldCharType="end"/>
+      </w:r>
+      <w:r>
+        <w:t xml:space="preserve"> - trieda reprezentujúca databázu</w:t>
+      </w:r>
+      <w:bookmarkEnd w:id="6"/>
+    </w:p>
+    <w:p>
+      <w:pPr>
         <w:pStyle w:val="SPtext"/>
       </w:pPr>
       <w:r>
-        <w:t>Notifikácie fungujú na princípe vyššie spomínaného AlarmManager komponentu, ktorý naplánuje danú notifikáciu na určitý čas. Zobrazenie notifikácie sa potom spracuje pomocou implementácie komponentu BroadcastReceiver, ktorý odošle notifikáciu v čase na kedy je notifikácia naplánovaná.</w:t>
+        <w:lastRenderedPageBreak/>
+        <w:t xml:space="preserve">Notifikácie fungujú na princípe vyššie spomínaného </w:t>
+      </w:r>
+      <w:proofErr w:type="spellStart"/>
+      <w:r>
+        <w:t>AlarmManager</w:t>
+      </w:r>
+      <w:proofErr w:type="spellEnd"/>
+      <w:r>
+        <w:t xml:space="preserve"> komponentu, ktorý naplánuje danú notifikáciu na určitý čas. Zobrazenie notifikácie sa potom spracuje pomocou implementácie komponentu </w:t>
+      </w:r>
+      <w:proofErr w:type="spellStart"/>
+      <w:r>
+        <w:t>BroadcastReceiver</w:t>
+      </w:r>
+      <w:proofErr w:type="spellEnd"/>
+      <w:r>
+        <w:t>, ktorý odošle notifikáciu v čase na kedy je notifikácia naplánovaná.</w:t>
       </w:r>
       <w:r>
         <w:t xml:space="preserve"> Na tieto notifikácie sú vytvorené dva kanály, kde jeden kanál odosiela notifikácie aktivít a druhý odosiela notifikácie udalostí. Aplikácia teda obsahuje dva typy notifikácií.</w:t>
       </w:r>
+    </w:p>
+    <w:p>
+      <w:pPr>
+        <w:keepNext/>
+        <w:jc w:val="center"/>
+      </w:pPr>
+      <w:r>
+        <w:drawing>
+          <wp:inline distT="0" distB="0" distL="0" distR="0" wp14:anchorId="4403DAD9" wp14:editId="051A341C">
+            <wp:extent cx="4984750" cy="3078882"/>
+            <wp:effectExtent l="0" t="0" r="6350" b="7620"/>
+            <wp:docPr id="137521192" name="Obrázok 1" descr="Obrázok, na ktorom je text, snímka obrazovky&#10;&#10;Automaticky generovaný popis"/>
+            <wp:cNvGraphicFramePr>
+              <a:graphicFrameLocks xmlns:a="http://schemas.openxmlformats.org/drawingml/2006/main" noChangeAspect="1"/>
+            </wp:cNvGraphicFramePr>
+            <a:graphic xmlns:a="http://schemas.openxmlformats.org/drawingml/2006/main">
+              <a:graphicData uri="http://schemas.openxmlformats.org/drawingml/2006/picture">
+                <pic:pic xmlns:pic="http://schemas.openxmlformats.org/drawingml/2006/picture">
+                  <pic:nvPicPr>
+                    <pic:cNvPr id="137521192" name="Obrázok 1" descr="Obrázok, na ktorom je text, snímka obrazovky&#10;&#10;Automaticky generovaný popis"/>
+                    <pic:cNvPicPr/>
+                  </pic:nvPicPr>
+                  <pic:blipFill>
+                    <a:blip r:embed="rId15"/>
+                    <a:stretch>
+                      <a:fillRect/>
+                    </a:stretch>
+                  </pic:blipFill>
+                  <pic:spPr>
+                    <a:xfrm>
+                      <a:off x="0" y="0"/>
+                      <a:ext cx="5002320" cy="3089734"/>
+                    </a:xfrm>
+                    <a:prstGeom prst="rect">
+                      <a:avLst/>
+                    </a:prstGeom>
+                  </pic:spPr>
+                </pic:pic>
+              </a:graphicData>
+            </a:graphic>
+          </wp:inline>
+        </w:drawing>
+      </w:r>
+    </w:p>
+    <w:p>
+      <w:pPr>
+        <w:pStyle w:val="Popis"/>
+        <w:jc w:val="center"/>
+      </w:pPr>
+      <w:bookmarkStart w:id="7" w:name="_Toc168949666"/>
+      <w:r>
+        <w:t xml:space="preserve">Obr. </w:t>
+      </w:r>
+      <w:r>
+        <w:fldChar w:fldCharType="begin"/>
+      </w:r>
+      <w:r>
+        <w:instrText xml:space="preserve"> SEQ Obr. \* ARABIC </w:instrText>
+      </w:r>
+      <w:r>
+        <w:fldChar w:fldCharType="separate"/>
+      </w:r>
+      <w:r>
+        <w:rPr>
+          <w:noProof/>
+        </w:rPr>
+        <w:t>3</w:t>
+      </w:r>
+      <w:r>
+        <w:fldChar w:fldCharType="end"/>
+      </w:r>
+      <w:r>
+        <w:t xml:space="preserve"> - trieda pre tvorbu a posielanie notifikácií</w:t>
+      </w:r>
+      <w:bookmarkEnd w:id="7"/>
     </w:p>
     <w:p>
       <w:pPr>
@@ -1694,8 +2595,17 @@
           <w:b/>
           <w:bCs/>
         </w:rPr>
-        <w:t>externej knižnice Coil</w:t>
-      </w:r>
+        <w:t xml:space="preserve">externej knižnice </w:t>
+      </w:r>
+      <w:proofErr w:type="spellStart"/>
+      <w:r>
+        <w:rPr>
+          <w:b/>
+          <w:bCs/>
+        </w:rPr>
+        <w:t>Coil</w:t>
+      </w:r>
+      <w:proofErr w:type="spellEnd"/>
       <w:r>
         <w:t>, ktorá nám umožňuje ich asynchrónne načítavanie. Obrázok</w:t>
       </w:r>
@@ -1708,6 +2618,7 @@
       <w:r>
         <w:t xml:space="preserve">, ku ktorému pristupujeme pomocou knižnice </w:t>
       </w:r>
+      <w:proofErr w:type="spellStart"/>
       <w:r>
         <w:rPr>
           <w:b/>
@@ -1715,6 +2626,7 @@
         </w:rPr>
         <w:t>DataStore</w:t>
       </w:r>
+      <w:proofErr w:type="spellEnd"/>
       <w:r>
         <w:t>.</w:t>
       </w:r>
@@ -1725,17 +2637,114 @@
         <w:t>pomoc</w:t>
       </w:r>
       <w:r>
-        <w:t xml:space="preserve"> knižnica Coi</w:t>
-      </w:r>
-      <w:r>
-        <w:t>l, ktorá nám tento obrázok z dátového úložiska načíta.</w:t>
-      </w:r>
+        <w:t xml:space="preserve"> knižnica </w:t>
+      </w:r>
+      <w:proofErr w:type="spellStart"/>
+      <w:r>
+        <w:t>Coi</w:t>
+      </w:r>
+      <w:r>
+        <w:t>l</w:t>
+      </w:r>
+      <w:proofErr w:type="spellEnd"/>
+      <w:r>
+        <w:t>, ktorá nám tento obrázok z dátového úložiska načíta.</w:t>
+      </w:r>
+    </w:p>
+    <w:p>
+      <w:pPr>
+        <w:keepNext/>
+        <w:jc w:val="center"/>
+      </w:pPr>
+      <w:r>
+        <w:drawing>
+          <wp:inline distT="0" distB="0" distL="0" distR="0" wp14:anchorId="04608338" wp14:editId="542774F2">
+            <wp:extent cx="4965700" cy="3205203"/>
+            <wp:effectExtent l="0" t="0" r="6350" b="0"/>
+            <wp:docPr id="315113126" name="Obrázok 1" descr="Obrázok, na ktorom je text, snímka obrazovky, softvér, operačný systém&#10;&#10;Automaticky generovaný popis"/>
+            <wp:cNvGraphicFramePr>
+              <a:graphicFrameLocks xmlns:a="http://schemas.openxmlformats.org/drawingml/2006/main" noChangeAspect="1"/>
+            </wp:cNvGraphicFramePr>
+            <a:graphic xmlns:a="http://schemas.openxmlformats.org/drawingml/2006/main">
+              <a:graphicData uri="http://schemas.openxmlformats.org/drawingml/2006/picture">
+                <pic:pic xmlns:pic="http://schemas.openxmlformats.org/drawingml/2006/picture">
+                  <pic:nvPicPr>
+                    <pic:cNvPr id="315113126" name="Obrázok 1" descr="Obrázok, na ktorom je text, snímka obrazovky, softvér, operačný systém&#10;&#10;Automaticky generovaný popis"/>
+                    <pic:cNvPicPr/>
+                  </pic:nvPicPr>
+                  <pic:blipFill>
+                    <a:blip r:embed="rId16"/>
+                    <a:stretch>
+                      <a:fillRect/>
+                    </a:stretch>
+                  </pic:blipFill>
+                  <pic:spPr>
+                    <a:xfrm>
+                      <a:off x="0" y="0"/>
+                      <a:ext cx="4982011" cy="3215731"/>
+                    </a:xfrm>
+                    <a:prstGeom prst="rect">
+                      <a:avLst/>
+                    </a:prstGeom>
+                  </pic:spPr>
+                </pic:pic>
+              </a:graphicData>
+            </a:graphic>
+          </wp:inline>
+        </w:drawing>
+      </w:r>
+    </w:p>
+    <w:p>
+      <w:pPr>
+        <w:pStyle w:val="Popis"/>
+        <w:jc w:val="center"/>
+      </w:pPr>
+      <w:bookmarkStart w:id="8" w:name="_Toc168949667"/>
+      <w:r>
+        <w:t xml:space="preserve">Obr. </w:t>
+      </w:r>
+      <w:r>
+        <w:fldChar w:fldCharType="begin"/>
+      </w:r>
+      <w:r>
+        <w:instrText xml:space="preserve"> SEQ Obr. \* ARABIC </w:instrText>
+      </w:r>
+      <w:r>
+        <w:fldChar w:fldCharType="separate"/>
+      </w:r>
+      <w:r>
+        <w:rPr>
+          <w:noProof/>
+        </w:rPr>
+        <w:t>4</w:t>
+      </w:r>
+      <w:r>
+        <w:fldChar w:fldCharType="end"/>
+      </w:r>
+      <w:r>
+        <w:t xml:space="preserve"> - použitie </w:t>
+      </w:r>
+      <w:proofErr w:type="spellStart"/>
+      <w:r>
+        <w:t>AsyncImage</w:t>
+      </w:r>
+      <w:proofErr w:type="spellEnd"/>
+      <w:r>
+        <w:t xml:space="preserve"> z knižnice </w:t>
+      </w:r>
+      <w:proofErr w:type="spellStart"/>
+      <w:r>
+        <w:t>Coil</w:t>
+      </w:r>
+      <w:bookmarkEnd w:id="8"/>
+      <w:proofErr w:type="spellEnd"/>
     </w:p>
     <w:p>
       <w:pPr>
         <w:pStyle w:val="SPtext"/>
       </w:pPr>
       <w:r>
+        <w:lastRenderedPageBreak/>
         <w:t xml:space="preserve">Pre jednoduchý prehľad o zvierati bez otvárania aplikácie je k dispozícií </w:t>
       </w:r>
       <w:r>
@@ -1743,11 +2752,29 @@
           <w:b/>
           <w:bCs/>
         </w:rPr>
-        <w:t>jednoduchý widget</w:t>
-      </w:r>
-      <w:r>
-        <w:t xml:space="preserve">. Tento widget obsahuje nadpis, informácie o zvierati a tlačidlo, ktoré po stlačení otvorí aplikáciu. Na jeho tvorbu bola využitá knižnica </w:t>
-      </w:r>
+        <w:t xml:space="preserve">jednoduchý </w:t>
+      </w:r>
+      <w:proofErr w:type="spellStart"/>
+      <w:r>
+        <w:rPr>
+          <w:b/>
+          <w:bCs/>
+        </w:rPr>
+        <w:t>widget</w:t>
+      </w:r>
+      <w:proofErr w:type="spellEnd"/>
+      <w:r>
+        <w:t xml:space="preserve">. Tento </w:t>
+      </w:r>
+      <w:proofErr w:type="spellStart"/>
+      <w:r>
+        <w:t>widget</w:t>
+      </w:r>
+      <w:proofErr w:type="spellEnd"/>
+      <w:r>
+        <w:t xml:space="preserve"> obsahuje nadpis, informácie o zvierati a tlačidlo, ktoré po stlačení otvorí aplikáciu. Na jeho tvorbu bola využitá knižnica </w:t>
+      </w:r>
+      <w:proofErr w:type="spellStart"/>
       <w:r>
         <w:rPr>
           <w:b/>
@@ -1755,9 +2782,98 @@
         </w:rPr>
         <w:t>Glance</w:t>
       </w:r>
-      <w:r>
-        <w:t>, ktorá sa používa na jednoduchú tvorbu widgetov.</w:t>
-      </w:r>
+      <w:proofErr w:type="spellEnd"/>
+      <w:r>
+        <w:t xml:space="preserve">, ktorá sa používa na jednoduchú tvorbu </w:t>
+      </w:r>
+      <w:proofErr w:type="spellStart"/>
+      <w:r>
+        <w:t>widgetov</w:t>
+      </w:r>
+      <w:proofErr w:type="spellEnd"/>
+      <w:r>
+        <w:t>.</w:t>
+      </w:r>
+    </w:p>
+    <w:p>
+      <w:pPr>
+        <w:keepNext/>
+        <w:jc w:val="center"/>
+      </w:pPr>
+      <w:r>
+        <w:drawing>
+          <wp:inline distT="0" distB="0" distL="0" distR="0" wp14:anchorId="3855C3C5" wp14:editId="2AAE8112">
+            <wp:extent cx="2686425" cy="2867425"/>
+            <wp:effectExtent l="0" t="0" r="0" b="9525"/>
+            <wp:docPr id="386877926" name="Obrázok 1" descr="Obrázok, na ktorom je text, snímka obrazovky, písmo, dizajn&#10;&#10;Automaticky generovaný popis"/>
+            <wp:cNvGraphicFramePr>
+              <a:graphicFrameLocks xmlns:a="http://schemas.openxmlformats.org/drawingml/2006/main" noChangeAspect="1"/>
+            </wp:cNvGraphicFramePr>
+            <a:graphic xmlns:a="http://schemas.openxmlformats.org/drawingml/2006/main">
+              <a:graphicData uri="http://schemas.openxmlformats.org/drawingml/2006/picture">
+                <pic:pic xmlns:pic="http://schemas.openxmlformats.org/drawingml/2006/picture">
+                  <pic:nvPicPr>
+                    <pic:cNvPr id="386877926" name="Obrázok 1" descr="Obrázok, na ktorom je text, snímka obrazovky, písmo, dizajn&#10;&#10;Automaticky generovaný popis"/>
+                    <pic:cNvPicPr/>
+                  </pic:nvPicPr>
+                  <pic:blipFill>
+                    <a:blip r:embed="rId17"/>
+                    <a:stretch>
+                      <a:fillRect/>
+                    </a:stretch>
+                  </pic:blipFill>
+                  <pic:spPr>
+                    <a:xfrm>
+                      <a:off x="0" y="0"/>
+                      <a:ext cx="2686425" cy="2867425"/>
+                    </a:xfrm>
+                    <a:prstGeom prst="rect">
+                      <a:avLst/>
+                    </a:prstGeom>
+                  </pic:spPr>
+                </pic:pic>
+              </a:graphicData>
+            </a:graphic>
+          </wp:inline>
+        </w:drawing>
+      </w:r>
+    </w:p>
+    <w:p>
+      <w:pPr>
+        <w:pStyle w:val="Popis"/>
+        <w:jc w:val="center"/>
+      </w:pPr>
+      <w:bookmarkStart w:id="9" w:name="_Toc168949668"/>
+      <w:r>
+        <w:t xml:space="preserve">Obr. </w:t>
+      </w:r>
+      <w:r>
+        <w:fldChar w:fldCharType="begin"/>
+      </w:r>
+      <w:r>
+        <w:instrText xml:space="preserve"> SEQ Obr. \* ARABIC </w:instrText>
+      </w:r>
+      <w:r>
+        <w:fldChar w:fldCharType="separate"/>
+      </w:r>
+      <w:r>
+        <w:rPr>
+          <w:noProof/>
+        </w:rPr>
+        <w:t>5</w:t>
+      </w:r>
+      <w:r>
+        <w:fldChar w:fldCharType="end"/>
+      </w:r>
+      <w:r>
+        <w:t xml:space="preserve"> - ukážka </w:t>
+      </w:r>
+      <w:proofErr w:type="spellStart"/>
+      <w:r>
+        <w:t>widgetu</w:t>
+      </w:r>
+      <w:bookmarkEnd w:id="9"/>
+      <w:proofErr w:type="spellEnd"/>
     </w:p>
     <w:p>
       <w:pPr>
@@ -1766,6 +2882,7 @@
       <w:r>
         <w:t xml:space="preserve">Aplikácia bola počas tvorby priebežne ukladaná na </w:t>
       </w:r>
+      <w:proofErr w:type="spellStart"/>
       <w:r>
         <w:rPr>
           <w:b/>
@@ -1773,6 +2890,7 @@
         </w:rPr>
         <w:t>Githube</w:t>
       </w:r>
+      <w:proofErr w:type="spellEnd"/>
       <w:r>
         <w:t xml:space="preserve"> za použitia technológie </w:t>
       </w:r>
@@ -1792,7 +2910,23 @@
         <w:pStyle w:val="SPtext"/>
       </w:pPr>
       <w:r>
-        <w:t xml:space="preserve">Samotná architektúra aplikácia sa drží čo najviac štandardov tvorby Android aplikácia. Je rozdelená do priehľadných balíčkov, kde každý reprezentuje určitú časť aplikácie, napríklad UI, data, notification, atď. V týchto hlavných balíčkoch sa nachádzajú aj ďalšie balíčky, ktoré oddeľujú určité </w:t>
+        <w:t xml:space="preserve">Samotná architektúra aplikácia sa drží čo najviac štandardov tvorby Android aplikácia. Je rozdelená do priehľadných balíčkov, kde každý reprezentuje určitú časť aplikácie, napríklad UI, </w:t>
+      </w:r>
+      <w:proofErr w:type="spellStart"/>
+      <w:r>
+        <w:t>data</w:t>
+      </w:r>
+      <w:proofErr w:type="spellEnd"/>
+      <w:r>
+        <w:t xml:space="preserve">, </w:t>
+      </w:r>
+      <w:proofErr w:type="spellStart"/>
+      <w:r>
+        <w:t>notification</w:t>
+      </w:r>
+      <w:proofErr w:type="spellEnd"/>
+      <w:r>
+        <w:t xml:space="preserve">, atď. V týchto hlavných balíčkoch sa nachádzajú aj ďalšie balíčky, ktoré oddeľujú určité </w:t>
       </w:r>
       <w:r>
         <w:t>časti od väčšieho celku. Napríklad v UI sú takto oddelené jednotlivé obrazovky.</w:t>
@@ -1821,12 +2955,12 @@
         </w:numPr>
         <w:outlineLvl w:val="0"/>
       </w:pPr>
-      <w:bookmarkStart w:id="5" w:name="_Toc168851390"/>
+      <w:bookmarkStart w:id="10" w:name="_Toc168949706"/>
       <w:r>
         <w:lastRenderedPageBreak/>
         <w:t>Zoznam použitých zdrojov</w:t>
       </w:r>
-      <w:bookmarkEnd w:id="5"/>
+      <w:bookmarkEnd w:id="10"/>
     </w:p>
     <w:p>
       <w:pPr>
@@ -1835,8 +2969,13 @@
           <w:ilvl w:val="1"/>
           <w:numId w:val="27"/>
         </w:numPr>
-      </w:pPr>
-      <w:hyperlink r:id="rId14" w:history="1">
+        <w:rPr>
+          <w:rStyle w:val="Hypertextovprepojenie"/>
+          <w:color w:val="auto"/>
+          <w:u w:val="none"/>
+        </w:rPr>
+      </w:pPr>
+      <w:hyperlink r:id="rId18" w:history="1">
         <w:r>
           <w:rPr>
             <w:rStyle w:val="Hypertextovprepojenie"/>
@@ -1853,7 +2992,24 @@
           <w:numId w:val="27"/>
         </w:numPr>
       </w:pPr>
-      <w:hyperlink r:id="rId15" w:history="1">
+      <w:hyperlink r:id="rId19" w:history="1">
+        <w:r>
+          <w:rPr>
+            <w:rStyle w:val="Hypertextovprepojenie"/>
+          </w:rPr>
+          <w:t>https://medium.com/@satyajeetmohalkar/pre-populating-your-app-database-using-room-using-json-file-abbc95140cc3</w:t>
+        </w:r>
+      </w:hyperlink>
+    </w:p>
+    <w:p>
+      <w:pPr>
+        <w:pStyle w:val="SPtext"/>
+        <w:numPr>
+          <w:ilvl w:val="1"/>
+          <w:numId w:val="27"/>
+        </w:numPr>
+      </w:pPr>
+      <w:hyperlink r:id="rId20" w:history="1">
         <w:r>
           <w:rPr>
             <w:rStyle w:val="Hypertextovprepojenie"/>
@@ -1870,7 +3026,7 @@
           <w:numId w:val="27"/>
         </w:numPr>
       </w:pPr>
-      <w:hyperlink r:id="rId16" w:history="1">
+      <w:hyperlink r:id="rId21" w:history="1">
         <w:r>
           <w:rPr>
             <w:rStyle w:val="Hypertextovprepojenie"/>
@@ -1879,32 +3035,10 @@
         </w:r>
       </w:hyperlink>
     </w:p>
-    <w:p>
-      <w:pPr>
-        <w:pStyle w:val="SPtext"/>
-        <w:numPr>
-          <w:ilvl w:val="1"/>
-          <w:numId w:val="27"/>
-        </w:numPr>
-      </w:pPr>
-      <w:hyperlink r:id="rId17" w:history="1">
-        <w:r>
-          <w:rPr>
-            <w:rStyle w:val="Hypertextovprepojenie"/>
-          </w:rPr>
-          <w:t>https://medium.com/@satyajeetmohalkar/pre-populating-your-app-database-using-room-using-json-file-abbc95140cc3</w:t>
-        </w:r>
-      </w:hyperlink>
-    </w:p>
-    <w:p>
-      <w:pPr>
-        <w:pStyle w:val="SPtext"/>
-      </w:pPr>
-    </w:p>
     <w:sectPr>
-      <w:headerReference w:type="default" r:id="rId18"/>
-      <w:footerReference w:type="even" r:id="rId19"/>
-      <w:footerReference w:type="default" r:id="rId20"/>
+      <w:headerReference w:type="default" r:id="rId22"/>
+      <w:footerReference w:type="even" r:id="rId23"/>
+      <w:footerReference w:type="default" r:id="rId24"/>
       <w:pgSz w:w="11906" w:h="16838"/>
       <w:pgMar w:top="1440" w:right="1440" w:bottom="1440" w:left="1440" w:header="283" w:footer="708" w:gutter="0"/>
       <w:cols w:space="708"/>
@@ -2017,7 +3151,6 @@
         <w:r>
           <w:rPr>
             <w:rStyle w:val="slostrany"/>
-            <w:noProof/>
           </w:rPr>
           <w:t>2</w:t>
         </w:r>
@@ -2068,9 +3201,6 @@
       <w:jc w:val="left"/>
     </w:pPr>
     <w:r>
-      <w:rPr>
-        <w:noProof/>
-      </w:rPr>
       <w:drawing>
         <wp:anchor distT="0" distB="0" distL="114300" distR="114300" simplePos="0" relativeHeight="251658240" behindDoc="0" locked="0" layoutInCell="1" allowOverlap="1" wp14:anchorId="58889635" wp14:editId="04CD9F6C">
           <wp:simplePos x="0" y="0"/>
@@ -2177,9 +3307,6 @@
     </w:pPr>
     <w:fldSimple w:instr=" AUTHOR  \* MERGEFORMAT ">
       <w:r>
-        <w:rPr>
-          <w:noProof/>
-        </w:rPr>
         <w:t>Andrej Markuš</w:t>
       </w:r>
     </w:fldSimple>

</xml_diff>

<commit_message>
Fixed errors in documentation
</commit_message>
<xml_diff>
--- a/dokumentacia/PetCarePal_Markus_5ZYI23.docx
+++ b/dokumentacia/PetCarePal_Markus_5ZYI23.docx
@@ -16,6 +16,7 @@
       <w:r>
         <w:rPr>
           <w:rFonts w:ascii="Arial" w:hAnsi="Arial"/>
+          <w:noProof/>
           <w:sz w:val="36"/>
         </w:rPr>
         <w:drawing>
@@ -178,15 +179,7 @@
         <w:tab/>
       </w:r>
       <w:r>
-        <w:t xml:space="preserve">doc. Ing. Patrik </w:t>
-      </w:r>
-      <w:proofErr w:type="spellStart"/>
-      <w:r>
-        <w:t>Hrkút</w:t>
-      </w:r>
-      <w:proofErr w:type="spellEnd"/>
-      <w:r>
-        <w:t xml:space="preserve"> PhD.</w:t>
+        <w:t>doc. Ing. Patrik Hrkút PhD.</w:t>
       </w:r>
     </w:p>
     <w:p>
@@ -1296,15 +1289,7 @@
         <w:pStyle w:val="SPtext"/>
       </w:pPr>
       <w:r>
-        <w:t xml:space="preserve">Po rozsiahlom prieskume a dôkladnej analýze dostupných aplikácií v službe Google </w:t>
-      </w:r>
-      <w:proofErr w:type="spellStart"/>
-      <w:r>
-        <w:t>Play</w:t>
-      </w:r>
-      <w:proofErr w:type="spellEnd"/>
-      <w:r>
-        <w:t xml:space="preserve"> som identifikoval nasledovné riešenia, ktoré sa do určitej miery zhodujú s mojou aplikáci</w:t>
+        <w:t>Po rozsiahlom prieskume a dôkladnej analýze dostupných aplikácií v službe Google Play som identifikoval nasledovné riešenia, ktoré sa do určitej miery zhodujú s mojou aplikáci</w:t>
       </w:r>
       <w:r>
         <w:t>ou</w:t>
@@ -1322,95 +1307,13 @@
         </w:numPr>
       </w:pPr>
       <w:hyperlink r:id="rId9" w:history="1">
-        <w:proofErr w:type="spellStart"/>
         <w:r>
           <w:rPr>
             <w:rStyle w:val="Hypertextovprepojenie"/>
             <w:sz w:val="24"/>
           </w:rPr>
-          <w:t>Clio</w:t>
+          <w:t>Clio: Dog Cat Pet Care Tracker</w:t>
         </w:r>
-        <w:proofErr w:type="spellEnd"/>
-        <w:r>
-          <w:rPr>
-            <w:rStyle w:val="Hypertextovprepojenie"/>
-            <w:sz w:val="24"/>
-          </w:rPr>
-          <w:t xml:space="preserve">: </w:t>
-        </w:r>
-        <w:proofErr w:type="spellStart"/>
-        <w:r>
-          <w:rPr>
-            <w:rStyle w:val="Hypertextovprepojenie"/>
-            <w:sz w:val="24"/>
-          </w:rPr>
-          <w:t>Dog</w:t>
-        </w:r>
-        <w:proofErr w:type="spellEnd"/>
-        <w:r>
-          <w:rPr>
-            <w:rStyle w:val="Hypertextovprepojenie"/>
-            <w:sz w:val="24"/>
-          </w:rPr>
-          <w:t xml:space="preserve"> </w:t>
-        </w:r>
-        <w:proofErr w:type="spellStart"/>
-        <w:r>
-          <w:rPr>
-            <w:rStyle w:val="Hypertextovprepojenie"/>
-            <w:sz w:val="24"/>
-          </w:rPr>
-          <w:t>Cat</w:t>
-        </w:r>
-        <w:proofErr w:type="spellEnd"/>
-        <w:r>
-          <w:rPr>
-            <w:rStyle w:val="Hypertextovprepojenie"/>
-            <w:sz w:val="24"/>
-          </w:rPr>
-          <w:t xml:space="preserve"> </w:t>
-        </w:r>
-        <w:proofErr w:type="spellStart"/>
-        <w:r>
-          <w:rPr>
-            <w:rStyle w:val="Hypertextovprepojenie"/>
-            <w:sz w:val="24"/>
-          </w:rPr>
-          <w:t>Pet</w:t>
-        </w:r>
-        <w:proofErr w:type="spellEnd"/>
-        <w:r>
-          <w:rPr>
-            <w:rStyle w:val="Hypertextovprepojenie"/>
-            <w:sz w:val="24"/>
-          </w:rPr>
-          <w:t xml:space="preserve"> </w:t>
-        </w:r>
-        <w:proofErr w:type="spellStart"/>
-        <w:r>
-          <w:rPr>
-            <w:rStyle w:val="Hypertextovprepojenie"/>
-            <w:sz w:val="24"/>
-          </w:rPr>
-          <w:t>Care</w:t>
-        </w:r>
-        <w:proofErr w:type="spellEnd"/>
-        <w:r>
-          <w:rPr>
-            <w:rStyle w:val="Hypertextovprepojenie"/>
-            <w:sz w:val="24"/>
-          </w:rPr>
-          <w:t xml:space="preserve"> </w:t>
-        </w:r>
-        <w:proofErr w:type="spellStart"/>
-        <w:r>
-          <w:rPr>
-            <w:rStyle w:val="Hypertextovprepojenie"/>
-            <w:sz w:val="24"/>
-          </w:rPr>
-          <w:t>Tracker</w:t>
-        </w:r>
-        <w:proofErr w:type="spellEnd"/>
       </w:hyperlink>
     </w:p>
     <w:p>
@@ -1475,33 +1378,140 @@
             <w:rStyle w:val="Hypertextovprepojenie"/>
             <w:sz w:val="24"/>
           </w:rPr>
-          <w:t xml:space="preserve">Pes &amp; Mačka Aktivita </w:t>
+          <w:t>Pes &amp; Mačka Aktivita Dog Cat</w:t>
         </w:r>
-        <w:proofErr w:type="spellStart"/>
+      </w:hyperlink>
+    </w:p>
+    <w:p>
+      <w:pPr>
+        <w:pStyle w:val="SPtext"/>
+        <w:numPr>
+          <w:ilvl w:val="1"/>
+          <w:numId w:val="22"/>
+        </w:numPr>
+      </w:pPr>
+      <w:r>
+        <w:t>Zaznamenáva aktivity vášho maznáčika, ako sú prechádzky, beh a hry.</w:t>
+      </w:r>
+    </w:p>
+    <w:p>
+      <w:pPr>
+        <w:pStyle w:val="SPtext"/>
+        <w:numPr>
+          <w:ilvl w:val="1"/>
+          <w:numId w:val="22"/>
+        </w:numPr>
+      </w:pPr>
+      <w:r>
+        <w:t>Sleduje spánok a kalorický príjem.</w:t>
+      </w:r>
+    </w:p>
+    <w:p>
+      <w:pPr>
+        <w:pStyle w:val="SPtext"/>
+        <w:numPr>
+          <w:ilvl w:val="1"/>
+          <w:numId w:val="22"/>
+        </w:numPr>
+      </w:pPr>
+      <w:r>
+        <w:t>Ponúka hry a výzvy pre motiváciu k aktivite.</w:t>
+      </w:r>
+    </w:p>
+    <w:p>
+      <w:pPr>
+        <w:pStyle w:val="SPtext"/>
+        <w:numPr>
+          <w:ilvl w:val="1"/>
+          <w:numId w:val="22"/>
+        </w:numPr>
+      </w:pPr>
+      <w:r>
+        <w:t>Aplikácia je bezplatná.</w:t>
+      </w:r>
+    </w:p>
+    <w:p>
+      <w:pPr>
+        <w:pStyle w:val="SPtext"/>
+        <w:numPr>
+          <w:ilvl w:val="0"/>
+          <w:numId w:val="22"/>
+        </w:numPr>
+      </w:pPr>
+      <w:hyperlink r:id="rId11" w:history="1">
         <w:r>
           <w:rPr>
             <w:rStyle w:val="Hypertextovprepojenie"/>
             <w:sz w:val="24"/>
           </w:rPr>
-          <w:t>Dog</w:t>
+          <w:t>Pet Parents: Easy Pet Records</w:t>
         </w:r>
-        <w:proofErr w:type="spellEnd"/>
+      </w:hyperlink>
+    </w:p>
+    <w:p>
+      <w:pPr>
+        <w:pStyle w:val="SPtext"/>
+        <w:numPr>
+          <w:ilvl w:val="1"/>
+          <w:numId w:val="22"/>
+        </w:numPr>
+      </w:pPr>
+      <w:r>
+        <w:t>Umožňuje uchovávať všetky dôležité informácie o vašom maznáčikovi, ako sú veterinárne záznamy, očkovacie preukazy a poistné informácie.</w:t>
+      </w:r>
+    </w:p>
+    <w:p>
+      <w:pPr>
+        <w:pStyle w:val="SPtext"/>
+        <w:numPr>
+          <w:ilvl w:val="1"/>
+          <w:numId w:val="22"/>
+        </w:numPr>
+      </w:pPr>
+      <w:r>
+        <w:t>Má funkciu pre zdieľanie informácií s veterinárom alebo opatrovateľom.</w:t>
+      </w:r>
+    </w:p>
+    <w:p>
+      <w:pPr>
+        <w:pStyle w:val="SPtext"/>
+        <w:numPr>
+          <w:ilvl w:val="1"/>
+          <w:numId w:val="22"/>
+        </w:numPr>
+      </w:pPr>
+      <w:r>
+        <w:t>Ponúka pripomienky na termíny očkovania a odčervenia.</w:t>
+      </w:r>
+    </w:p>
+    <w:p>
+      <w:pPr>
+        <w:pStyle w:val="SPtext"/>
+        <w:numPr>
+          <w:ilvl w:val="1"/>
+          <w:numId w:val="22"/>
+        </w:numPr>
+      </w:pPr>
+      <w:r>
+        <w:t>Dostupná je aj bezplatná verzia s obmedzenými funkciami.</w:t>
+      </w:r>
+    </w:p>
+    <w:p>
+      <w:pPr>
+        <w:pStyle w:val="SPtext"/>
+        <w:numPr>
+          <w:ilvl w:val="0"/>
+          <w:numId w:val="22"/>
+        </w:numPr>
+      </w:pPr>
+      <w:hyperlink r:id="rId12" w:history="1">
         <w:r>
           <w:rPr>
             <w:rStyle w:val="Hypertextovprepojenie"/>
             <w:sz w:val="24"/>
           </w:rPr>
-          <w:t xml:space="preserve"> </w:t>
+          <w:t>Pet Care Tracker - PetNote</w:t>
         </w:r>
-        <w:proofErr w:type="spellStart"/>
-        <w:r>
-          <w:rPr>
-            <w:rStyle w:val="Hypertextovprepojenie"/>
-            <w:sz w:val="24"/>
-          </w:rPr>
-          <w:t>Cat</w:t>
-        </w:r>
-        <w:proofErr w:type="spellEnd"/>
       </w:hyperlink>
     </w:p>
     <w:p>
@@ -1513,7 +1523,7 @@
         </w:numPr>
       </w:pPr>
       <w:r>
-        <w:t>Zaznamenáva aktivity vášho maznáčika, ako sú prechádzky, beh a hry.</w:t>
+        <w:t>Umožňuje sledovať kŕmenie, prechádzky, váhu, lieky a veterinárne návštevy.</w:t>
       </w:r>
     </w:p>
     <w:p>
@@ -1525,7 +1535,7 @@
         </w:numPr>
       </w:pPr>
       <w:r>
-        <w:t>Sleduje spánok a kalorický príjem.</w:t>
+        <w:t>Má funkciu pre pripomienky a upozornenia.</w:t>
       </w:r>
     </w:p>
     <w:p>
@@ -1537,7 +1547,7 @@
         </w:numPr>
       </w:pPr>
       <w:r>
-        <w:t>Ponúka hry a výzvy pre motiváciu k aktivite.</w:t>
+        <w:t>Ponúka kalendár aktivít a grafy pre sledovanie zdravia vášho maznáčika.</w:t>
       </w:r>
     </w:p>
     <w:p>
@@ -1555,278 +1565,14 @@
     <w:p>
       <w:pPr>
         <w:pStyle w:val="SPtext"/>
-        <w:numPr>
-          <w:ilvl w:val="0"/>
-          <w:numId w:val="22"/>
-        </w:numPr>
-      </w:pPr>
-      <w:hyperlink r:id="rId11" w:history="1">
-        <w:proofErr w:type="spellStart"/>
-        <w:r>
-          <w:rPr>
-            <w:rStyle w:val="Hypertextovprepojenie"/>
-            <w:sz w:val="24"/>
-          </w:rPr>
-          <w:t>Pet</w:t>
-        </w:r>
-        <w:proofErr w:type="spellEnd"/>
-        <w:r>
-          <w:rPr>
-            <w:rStyle w:val="Hypertextovprepojenie"/>
-            <w:sz w:val="24"/>
-          </w:rPr>
-          <w:t xml:space="preserve"> </w:t>
-        </w:r>
-        <w:proofErr w:type="spellStart"/>
-        <w:r>
-          <w:rPr>
-            <w:rStyle w:val="Hypertextovprepojenie"/>
-            <w:sz w:val="24"/>
-          </w:rPr>
-          <w:t>Parents</w:t>
-        </w:r>
-        <w:proofErr w:type="spellEnd"/>
-        <w:r>
-          <w:rPr>
-            <w:rStyle w:val="Hypertextovprepojenie"/>
-            <w:sz w:val="24"/>
-          </w:rPr>
-          <w:t xml:space="preserve">: </w:t>
-        </w:r>
-        <w:proofErr w:type="spellStart"/>
-        <w:r>
-          <w:rPr>
-            <w:rStyle w:val="Hypertextovprepojenie"/>
-            <w:sz w:val="24"/>
-          </w:rPr>
-          <w:t>Easy</w:t>
-        </w:r>
-        <w:proofErr w:type="spellEnd"/>
-        <w:r>
-          <w:rPr>
-            <w:rStyle w:val="Hypertextovprepojenie"/>
-            <w:sz w:val="24"/>
-          </w:rPr>
-          <w:t xml:space="preserve"> </w:t>
-        </w:r>
-        <w:proofErr w:type="spellStart"/>
-        <w:r>
-          <w:rPr>
-            <w:rStyle w:val="Hypertextovprepojenie"/>
-            <w:sz w:val="24"/>
-          </w:rPr>
-          <w:t>Pet</w:t>
-        </w:r>
-        <w:proofErr w:type="spellEnd"/>
-        <w:r>
-          <w:rPr>
-            <w:rStyle w:val="Hypertextovprepojenie"/>
-            <w:sz w:val="24"/>
-          </w:rPr>
-          <w:t xml:space="preserve"> </w:t>
-        </w:r>
-        <w:proofErr w:type="spellStart"/>
-        <w:r>
-          <w:rPr>
-            <w:rStyle w:val="Hypertextovprepojenie"/>
-            <w:sz w:val="24"/>
-          </w:rPr>
-          <w:t>Records</w:t>
-        </w:r>
-        <w:proofErr w:type="spellEnd"/>
-      </w:hyperlink>
+      </w:pPr>
+      <w:r>
+        <w:t>Podobných aplikácií sa v službe Google Play nachádza väčšie množstvo, no vybral som práve tieto z dôvodu ich popularity a kvality spracovania.</w:t>
+      </w:r>
     </w:p>
     <w:p>
       <w:pPr>
         <w:pStyle w:val="SPtext"/>
-        <w:numPr>
-          <w:ilvl w:val="1"/>
-          <w:numId w:val="22"/>
-        </w:numPr>
-      </w:pPr>
-      <w:r>
-        <w:t>Umožňuje uchovávať všetky dôležité informácie o vašom maznáčikovi, ako sú veterinárne záznamy, očkovacie preukazy a poistné informácie.</w:t>
-      </w:r>
-    </w:p>
-    <w:p>
-      <w:pPr>
-        <w:pStyle w:val="SPtext"/>
-        <w:numPr>
-          <w:ilvl w:val="1"/>
-          <w:numId w:val="22"/>
-        </w:numPr>
-      </w:pPr>
-      <w:r>
-        <w:t>Má funkciu pre zdieľanie informácií s veterinárom alebo opatrovateľom.</w:t>
-      </w:r>
-    </w:p>
-    <w:p>
-      <w:pPr>
-        <w:pStyle w:val="SPtext"/>
-        <w:numPr>
-          <w:ilvl w:val="1"/>
-          <w:numId w:val="22"/>
-        </w:numPr>
-      </w:pPr>
-      <w:r>
-        <w:t xml:space="preserve">Ponúka pripomienky na termíny očkovania a </w:t>
-      </w:r>
-      <w:proofErr w:type="spellStart"/>
-      <w:r>
-        <w:t>odčervenia</w:t>
-      </w:r>
-      <w:proofErr w:type="spellEnd"/>
-      <w:r>
-        <w:t>.</w:t>
-      </w:r>
-    </w:p>
-    <w:p>
-      <w:pPr>
-        <w:pStyle w:val="SPtext"/>
-        <w:numPr>
-          <w:ilvl w:val="1"/>
-          <w:numId w:val="22"/>
-        </w:numPr>
-      </w:pPr>
-      <w:r>
-        <w:t>Dostupná je aj bezplatná verzia s obmedzenými funkciami.</w:t>
-      </w:r>
-    </w:p>
-    <w:p>
-      <w:pPr>
-        <w:pStyle w:val="SPtext"/>
-        <w:numPr>
-          <w:ilvl w:val="0"/>
-          <w:numId w:val="22"/>
-        </w:numPr>
-      </w:pPr>
-      <w:hyperlink r:id="rId12" w:history="1">
-        <w:proofErr w:type="spellStart"/>
-        <w:r>
-          <w:rPr>
-            <w:rStyle w:val="Hypertextovprepojenie"/>
-            <w:sz w:val="24"/>
-          </w:rPr>
-          <w:t>Pet</w:t>
-        </w:r>
-        <w:proofErr w:type="spellEnd"/>
-        <w:r>
-          <w:rPr>
-            <w:rStyle w:val="Hypertextovprepojenie"/>
-            <w:sz w:val="24"/>
-          </w:rPr>
-          <w:t xml:space="preserve"> </w:t>
-        </w:r>
-        <w:proofErr w:type="spellStart"/>
-        <w:r>
-          <w:rPr>
-            <w:rStyle w:val="Hypertextovprepojenie"/>
-            <w:sz w:val="24"/>
-          </w:rPr>
-          <w:t>Care</w:t>
-        </w:r>
-        <w:proofErr w:type="spellEnd"/>
-        <w:r>
-          <w:rPr>
-            <w:rStyle w:val="Hypertextovprepojenie"/>
-            <w:sz w:val="24"/>
-          </w:rPr>
-          <w:t xml:space="preserve"> </w:t>
-        </w:r>
-        <w:proofErr w:type="spellStart"/>
-        <w:r>
-          <w:rPr>
-            <w:rStyle w:val="Hypertextovprepojenie"/>
-            <w:sz w:val="24"/>
-          </w:rPr>
-          <w:t>Tracker</w:t>
-        </w:r>
-        <w:proofErr w:type="spellEnd"/>
-        <w:r>
-          <w:rPr>
-            <w:rStyle w:val="Hypertextovprepojenie"/>
-            <w:sz w:val="24"/>
-          </w:rPr>
-          <w:t xml:space="preserve"> - </w:t>
-        </w:r>
-        <w:proofErr w:type="spellStart"/>
-        <w:r>
-          <w:rPr>
-            <w:rStyle w:val="Hypertextovprepojenie"/>
-            <w:sz w:val="24"/>
-          </w:rPr>
-          <w:t>PetNote</w:t>
-        </w:r>
-        <w:proofErr w:type="spellEnd"/>
-      </w:hyperlink>
-    </w:p>
-    <w:p>
-      <w:pPr>
-        <w:pStyle w:val="SPtext"/>
-        <w:numPr>
-          <w:ilvl w:val="1"/>
-          <w:numId w:val="22"/>
-        </w:numPr>
-      </w:pPr>
-      <w:r>
-        <w:t>Umožňuje sledovať kŕmenie, prechádzky, váhu, lieky a veterinárne návštevy.</w:t>
-      </w:r>
-    </w:p>
-    <w:p>
-      <w:pPr>
-        <w:pStyle w:val="SPtext"/>
-        <w:numPr>
-          <w:ilvl w:val="1"/>
-          <w:numId w:val="22"/>
-        </w:numPr>
-      </w:pPr>
-      <w:r>
-        <w:t>Má funkciu pre pripomienky a upozornenia.</w:t>
-      </w:r>
-    </w:p>
-    <w:p>
-      <w:pPr>
-        <w:pStyle w:val="SPtext"/>
-        <w:numPr>
-          <w:ilvl w:val="1"/>
-          <w:numId w:val="22"/>
-        </w:numPr>
-      </w:pPr>
-      <w:r>
-        <w:t>Ponúka kalendár aktivít a grafy pre sledovanie zdravia vášho maznáčika.</w:t>
-      </w:r>
-    </w:p>
-    <w:p>
-      <w:pPr>
-        <w:pStyle w:val="SPtext"/>
-        <w:numPr>
-          <w:ilvl w:val="1"/>
-          <w:numId w:val="22"/>
-        </w:numPr>
-      </w:pPr>
-      <w:r>
-        <w:t>Aplikácia je bezplatná.</w:t>
-      </w:r>
-    </w:p>
-    <w:p>
-      <w:pPr>
-        <w:pStyle w:val="SPtext"/>
-      </w:pPr>
-      <w:r>
-        <w:t xml:space="preserve">Podobných aplikácií sa v službe Google </w:t>
-      </w:r>
-      <w:proofErr w:type="spellStart"/>
-      <w:r>
-        <w:t>Play</w:t>
-      </w:r>
-      <w:proofErr w:type="spellEnd"/>
-      <w:r>
-        <w:t xml:space="preserve"> nachádza väčšie množstvo, no vybral som práve tieto z dôvodu ich popularity a kvality spracovania.</w:t>
-      </w:r>
-    </w:p>
-    <w:p>
-      <w:pPr>
-        <w:pStyle w:val="SPtext"/>
       </w:pPr>
       <w:r>
         <w:t>Moja aplikácia sa líši v tom, že obsahuje jednoduché a intuitívne používateľské rozhranie</w:t>
@@ -1841,7 +1587,19 @@
         <w:t>a</w:t>
       </w:r>
       <w:r>
-        <w:t>. Neobsahuje pritom zložitejšie funkcie ako napríklad kalorický príjem, váhu a podobné. Je však oproti vyššie uvedeným aplikácia mierená na viac druhov domácich zvierat a nie len psov a mačky. Z tohto dôvodu je aplikácia oproti ostatným viac osekaná a viac univerzáln</w:t>
+        <w:t xml:space="preserve">. Neobsahuje pritom zložitejšie funkcie ako napríklad kalorický príjem, váhu a podobné. Je však oproti vyššie uvedeným </w:t>
+      </w:r>
+      <w:r>
+        <w:t>aplikáciám</w:t>
+      </w:r>
+      <w:r>
+        <w:t xml:space="preserve"> mierená na viac druhov domácich zviera</w:t>
+      </w:r>
+      <w:r>
+        <w:t>t</w:t>
+      </w:r>
+      <w:r>
+        <w:t>. Z tohto dôvodu je aplikácia oproti ostatným viac univerzáln</w:t>
       </w:r>
       <w:r>
         <w:t>a</w:t>
@@ -1882,23 +1640,7 @@
         <w:pStyle w:val="SPtext"/>
       </w:pPr>
       <w:r>
-        <w:t xml:space="preserve">Aplikácia je vyvinutá pre platformu Android v programovacom jazyku </w:t>
-      </w:r>
-      <w:proofErr w:type="spellStart"/>
-      <w:r>
-        <w:t>Kotlin</w:t>
-      </w:r>
-      <w:proofErr w:type="spellEnd"/>
-      <w:r>
-        <w:t xml:space="preserve">, čím sa dosahuje vysoká stabilita a výkon. Pre tvorbu intuitívneho a </w:t>
-      </w:r>
-      <w:proofErr w:type="spellStart"/>
-      <w:r>
-        <w:t>responzívneho</w:t>
-      </w:r>
-      <w:proofErr w:type="spellEnd"/>
-      <w:r>
-        <w:t xml:space="preserve"> užívateľského rozhrania</w:t>
+        <w:t>Aplikácia je vyvinutá pre platformu Android v programovacom jazyku Kotlin, čím sa dosahuje vysoká stabilita a výkon. Pre tvorbu intuitívneho a responzívneho užívateľského rozhrania</w:t>
       </w:r>
       <w:r>
         <w:t xml:space="preserve"> </w:t>
@@ -1907,23 +1649,7 @@
         <w:t xml:space="preserve">je </w:t>
       </w:r>
       <w:r>
-        <w:t xml:space="preserve">využitá moderná knižnica </w:t>
-      </w:r>
-      <w:proofErr w:type="spellStart"/>
-      <w:r>
-        <w:t>Jetpack</w:t>
-      </w:r>
-      <w:proofErr w:type="spellEnd"/>
-      <w:r>
-        <w:t xml:space="preserve"> </w:t>
-      </w:r>
-      <w:proofErr w:type="spellStart"/>
-      <w:r>
-        <w:t>Compose</w:t>
-      </w:r>
-      <w:proofErr w:type="spellEnd"/>
-      <w:r>
-        <w:t>, ktorá umožňuje rýchly a efektívny vývoj UI.</w:t>
+        <w:t>využitá moderná knižnica Jetpack Compose, ktorá umožňuje rýchly a efektívny vývoj UI.</w:t>
       </w:r>
     </w:p>
     <w:p>
@@ -1937,29 +1663,13 @@
         <w:t>sú</w:t>
       </w:r>
       <w:r>
-        <w:t xml:space="preserve"> uložené v lokálnej databáze </w:t>
-      </w:r>
-      <w:proofErr w:type="spellStart"/>
-      <w:r>
-        <w:t>SQLite</w:t>
-      </w:r>
-      <w:proofErr w:type="spellEnd"/>
-      <w:r>
-        <w:t xml:space="preserve">, ktorá sa vyznačuje kompaktnou veľkosťou a rýchlym prístupom k dátam. Pre prácu s databázou </w:t>
+        <w:t xml:space="preserve"> uložené v lokálnej databáze SQLite, ktorá sa vyznačuje kompaktnou veľkosťou a rýchlym prístupom k dátam. Pre prácu s databázou </w:t>
       </w:r>
       <w:r>
         <w:t>je</w:t>
       </w:r>
       <w:r>
-        <w:t xml:space="preserve"> použitá knižnica </w:t>
-      </w:r>
-      <w:proofErr w:type="spellStart"/>
-      <w:r>
-        <w:t>Room</w:t>
-      </w:r>
-      <w:proofErr w:type="spellEnd"/>
-      <w:r>
-        <w:t>, ktorá zjednodušuje a zefektívňuje prácu s dátami.</w:t>
+        <w:t xml:space="preserve"> použitá knižnica Room, ktorá zjednodušuje a zefektívňuje prácu s dátami.</w:t>
       </w:r>
     </w:p>
     <w:p>
@@ -1976,6 +1686,9 @@
         <w:jc w:val="center"/>
       </w:pPr>
       <w:r>
+        <w:rPr>
+          <w:noProof/>
+        </w:rPr>
         <w:drawing>
           <wp:inline distT="0" distB="0" distL="0" distR="0" wp14:anchorId="3B4897B8" wp14:editId="2877265E">
             <wp:extent cx="4197350" cy="3182870"/>
@@ -2197,23 +1910,7 @@
           <w:b/>
           <w:bCs/>
         </w:rPr>
-        <w:t>UML sa z dôvodu veľkosti nachádza ako príloha v adresári „</w:t>
-      </w:r>
-      <w:proofErr w:type="spellStart"/>
-      <w:r>
-        <w:rPr>
-          <w:b/>
-          <w:bCs/>
-        </w:rPr>
-        <w:t>dokumentacia</w:t>
-      </w:r>
-      <w:proofErr w:type="spellEnd"/>
-      <w:r>
-        <w:rPr>
-          <w:b/>
-          <w:bCs/>
-        </w:rPr>
-        <w:t>“.</w:t>
+        <w:t>UML sa z dôvodu veľkosti nachádza ako príloha v adresári „dokumentacia“.</w:t>
       </w:r>
     </w:p>
     <w:p>
@@ -2337,7 +2034,6 @@
       <w:r>
         <w:t xml:space="preserve">Pre korektné správanie a funkciu týchto obrazoviek používame komponent </w:t>
       </w:r>
-      <w:proofErr w:type="spellStart"/>
       <w:r>
         <w:rPr>
           <w:b/>
@@ -2345,7 +2041,6 @@
         </w:rPr>
         <w:t>Navigation</w:t>
       </w:r>
-      <w:proofErr w:type="spellEnd"/>
       <w:r>
         <w:t xml:space="preserve">, ktorý nám umožňuje </w:t>
       </w:r>
@@ -2364,7 +2059,6 @@
       <w:r>
         <w:t xml:space="preserve"> Na týchto obrazovkách zároveň zobrazujeme dáta, ktoré ukladáme do lokálnej databázy pomocou knižnice </w:t>
       </w:r>
-      <w:proofErr w:type="spellStart"/>
       <w:r>
         <w:rPr>
           <w:b/>
@@ -2372,14 +2066,12 @@
         </w:rPr>
         <w:t>Room</w:t>
       </w:r>
-      <w:proofErr w:type="spellEnd"/>
       <w:r>
         <w:t xml:space="preserve">. Táto knižnica nám umožňuje jednoduchý prístup a modifikáciu tejto databázy. </w:t>
       </w:r>
       <w:r>
         <w:t xml:space="preserve">Ďalej sa v aplikácií používa </w:t>
       </w:r>
-      <w:proofErr w:type="spellStart"/>
       <w:r>
         <w:rPr>
           <w:b/>
@@ -2387,11 +2079,9 @@
         </w:rPr>
         <w:t>AlarmManager</w:t>
       </w:r>
-      <w:proofErr w:type="spellEnd"/>
       <w:r>
         <w:t xml:space="preserve"> pre plánovanie notifikácií a </w:t>
       </w:r>
-      <w:proofErr w:type="spellStart"/>
       <w:r>
         <w:rPr>
           <w:b/>
@@ -2399,7 +2089,6 @@
         </w:rPr>
         <w:t>ViewModel</w:t>
       </w:r>
-      <w:proofErr w:type="spellEnd"/>
       <w:r>
         <w:t xml:space="preserve"> pre správnu implementáciu jednotlivých obrazoviek.</w:t>
       </w:r>
@@ -2410,6 +2099,9 @@
         <w:jc w:val="center"/>
       </w:pPr>
       <w:r>
+        <w:rPr>
+          <w:noProof/>
+        </w:rPr>
         <w:drawing>
           <wp:inline distT="0" distB="0" distL="0" distR="0" wp14:anchorId="6DFD7FF7" wp14:editId="559F8C09">
             <wp:extent cx="4713707" cy="4705350"/>
@@ -2485,23 +2177,7 @@
       </w:pPr>
       <w:r>
         <w:lastRenderedPageBreak/>
-        <w:t xml:space="preserve">Notifikácie fungujú na princípe vyššie spomínaného </w:t>
-      </w:r>
-      <w:proofErr w:type="spellStart"/>
-      <w:r>
-        <w:t>AlarmManager</w:t>
-      </w:r>
-      <w:proofErr w:type="spellEnd"/>
-      <w:r>
-        <w:t xml:space="preserve"> komponentu, ktorý naplánuje danú notifikáciu na určitý čas. Zobrazenie notifikácie sa potom spracuje pomocou implementácie komponentu </w:t>
-      </w:r>
-      <w:proofErr w:type="spellStart"/>
-      <w:r>
-        <w:t>BroadcastReceiver</w:t>
-      </w:r>
-      <w:proofErr w:type="spellEnd"/>
-      <w:r>
-        <w:t>, ktorý odošle notifikáciu v čase na kedy je notifikácia naplánovaná.</w:t>
+        <w:t>Notifikácie fungujú na princípe vyššie spomínaného AlarmManager komponentu, ktorý naplánuje danú notifikáciu na určitý čas. Zobrazenie notifikácie sa potom spracuje pomocou implementácie komponentu BroadcastReceiver, ktorý odošle notifikáciu v čase na kedy je notifikácia naplánovaná.</w:t>
       </w:r>
       <w:r>
         <w:t xml:space="preserve"> Na tieto notifikácie sú vytvorené dva kanály, kde jeden kanál odosiela notifikácie aktivít a druhý odosiela notifikácie udalostí. Aplikácia teda obsahuje dva typy notifikácií.</w:t>
@@ -2513,6 +2189,9 @@
         <w:jc w:val="center"/>
       </w:pPr>
       <w:r>
+        <w:rPr>
+          <w:noProof/>
+        </w:rPr>
         <w:drawing>
           <wp:inline distT="0" distB="0" distL="0" distR="0" wp14:anchorId="4403DAD9" wp14:editId="051A341C">
             <wp:extent cx="4984750" cy="3078882"/>
@@ -2595,17 +2274,8 @@
           <w:b/>
           <w:bCs/>
         </w:rPr>
-        <w:t xml:space="preserve">externej knižnice </w:t>
-      </w:r>
-      <w:proofErr w:type="spellStart"/>
-      <w:r>
-        <w:rPr>
-          <w:b/>
-          <w:bCs/>
-        </w:rPr>
-        <w:t>Coil</w:t>
-      </w:r>
-      <w:proofErr w:type="spellEnd"/>
+        <w:t>externej knižnice Coil</w:t>
+      </w:r>
       <w:r>
         <w:t>, ktorá nám umožňuje ich asynchrónne načítavanie. Obrázok</w:t>
       </w:r>
@@ -2618,7 +2288,6 @@
       <w:r>
         <w:t xml:space="preserve">, ku ktorému pristupujeme pomocou knižnice </w:t>
       </w:r>
-      <w:proofErr w:type="spellStart"/>
       <w:r>
         <w:rPr>
           <w:b/>
@@ -2626,7 +2295,6 @@
         </w:rPr>
         <w:t>DataStore</w:t>
       </w:r>
-      <w:proofErr w:type="spellEnd"/>
       <w:r>
         <w:t>.</w:t>
       </w:r>
@@ -2637,18 +2305,10 @@
         <w:t>pomoc</w:t>
       </w:r>
       <w:r>
-        <w:t xml:space="preserve"> knižnica </w:t>
-      </w:r>
-      <w:proofErr w:type="spellStart"/>
-      <w:r>
-        <w:t>Coi</w:t>
-      </w:r>
-      <w:r>
-        <w:t>l</w:t>
-      </w:r>
-      <w:proofErr w:type="spellEnd"/>
-      <w:r>
-        <w:t>, ktorá nám tento obrázok z dátového úložiska načíta.</w:t>
+        <w:t xml:space="preserve"> knižnica Coi</w:t>
+      </w:r>
+      <w:r>
+        <w:t>l, ktorá nám tento obrázok z dátového úložiska načíta.</w:t>
       </w:r>
     </w:p>
     <w:p>
@@ -2657,6 +2317,9 @@
         <w:jc w:val="center"/>
       </w:pPr>
       <w:r>
+        <w:rPr>
+          <w:noProof/>
+        </w:rPr>
         <w:drawing>
           <wp:inline distT="0" distB="0" distL="0" distR="0" wp14:anchorId="04608338" wp14:editId="542774F2">
             <wp:extent cx="4965700" cy="3205203"/>
@@ -2722,22 +2385,9 @@
         <w:fldChar w:fldCharType="end"/>
       </w:r>
       <w:r>
-        <w:t xml:space="preserve"> - použitie </w:t>
-      </w:r>
-      <w:proofErr w:type="spellStart"/>
-      <w:r>
-        <w:t>AsyncImage</w:t>
-      </w:r>
-      <w:proofErr w:type="spellEnd"/>
-      <w:r>
-        <w:t xml:space="preserve"> z knižnice </w:t>
-      </w:r>
-      <w:proofErr w:type="spellStart"/>
-      <w:r>
-        <w:t>Coil</w:t>
+        <w:t xml:space="preserve"> - použitie AsyncImage z knižnice Coil</w:t>
       </w:r>
       <w:bookmarkEnd w:id="8"/>
-      <w:proofErr w:type="spellEnd"/>
     </w:p>
     <w:p>
       <w:pPr>
@@ -2752,29 +2402,11 @@
           <w:b/>
           <w:bCs/>
         </w:rPr>
-        <w:t xml:space="preserve">jednoduchý </w:t>
-      </w:r>
-      <w:proofErr w:type="spellStart"/>
-      <w:r>
-        <w:rPr>
-          <w:b/>
-          <w:bCs/>
-        </w:rPr>
-        <w:t>widget</w:t>
-      </w:r>
-      <w:proofErr w:type="spellEnd"/>
-      <w:r>
-        <w:t xml:space="preserve">. Tento </w:t>
-      </w:r>
-      <w:proofErr w:type="spellStart"/>
-      <w:r>
-        <w:t>widget</w:t>
-      </w:r>
-      <w:proofErr w:type="spellEnd"/>
-      <w:r>
-        <w:t xml:space="preserve"> obsahuje nadpis, informácie o zvierati a tlačidlo, ktoré po stlačení otvorí aplikáciu. Na jeho tvorbu bola využitá knižnica </w:t>
-      </w:r>
-      <w:proofErr w:type="spellStart"/>
+        <w:t>jednoduchý widget</w:t>
+      </w:r>
+      <w:r>
+        <w:t xml:space="preserve">. Tento widget obsahuje nadpis, informácie o zvierati a tlačidlo, ktoré po stlačení otvorí aplikáciu. Na jeho tvorbu bola využitá knižnica </w:t>
+      </w:r>
       <w:r>
         <w:rPr>
           <w:b/>
@@ -2782,17 +2414,8 @@
         </w:rPr>
         <w:t>Glance</w:t>
       </w:r>
-      <w:proofErr w:type="spellEnd"/>
-      <w:r>
-        <w:t xml:space="preserve">, ktorá sa používa na jednoduchú tvorbu </w:t>
-      </w:r>
-      <w:proofErr w:type="spellStart"/>
-      <w:r>
-        <w:t>widgetov</w:t>
-      </w:r>
-      <w:proofErr w:type="spellEnd"/>
-      <w:r>
-        <w:t>.</w:t>
+      <w:r>
+        <w:t>, ktorá sa používa na jednoduchú tvorbu widgetov.</w:t>
       </w:r>
     </w:p>
     <w:p>
@@ -2801,6 +2424,9 @@
         <w:jc w:val="center"/>
       </w:pPr>
       <w:r>
+        <w:rPr>
+          <w:noProof/>
+        </w:rPr>
         <w:drawing>
           <wp:inline distT="0" distB="0" distL="0" distR="0" wp14:anchorId="3855C3C5" wp14:editId="2AAE8112">
             <wp:extent cx="2686425" cy="2867425"/>
@@ -2866,14 +2492,9 @@
         <w:fldChar w:fldCharType="end"/>
       </w:r>
       <w:r>
-        <w:t xml:space="preserve"> - ukážka </w:t>
-      </w:r>
-      <w:proofErr w:type="spellStart"/>
-      <w:r>
-        <w:t>widgetu</w:t>
+        <w:t xml:space="preserve"> - ukážka widgetu</w:t>
       </w:r>
       <w:bookmarkEnd w:id="9"/>
-      <w:proofErr w:type="spellEnd"/>
     </w:p>
     <w:p>
       <w:pPr>
@@ -2882,7 +2503,6 @@
       <w:r>
         <w:t xml:space="preserve">Aplikácia bola počas tvorby priebežne ukladaná na </w:t>
       </w:r>
-      <w:proofErr w:type="spellStart"/>
       <w:r>
         <w:rPr>
           <w:b/>
@@ -2890,7 +2510,6 @@
         </w:rPr>
         <w:t>Githube</w:t>
       </w:r>
-      <w:proofErr w:type="spellEnd"/>
       <w:r>
         <w:t xml:space="preserve"> za použitia technológie </w:t>
       </w:r>
@@ -2910,29 +2529,10 @@
         <w:pStyle w:val="SPtext"/>
       </w:pPr>
       <w:r>
-        <w:t xml:space="preserve">Samotná architektúra aplikácia sa drží čo najviac štandardov tvorby Android aplikácia. Je rozdelená do priehľadných balíčkov, kde každý reprezentuje určitú časť aplikácie, napríklad UI, </w:t>
-      </w:r>
-      <w:proofErr w:type="spellStart"/>
-      <w:r>
-        <w:t>data</w:t>
-      </w:r>
-      <w:proofErr w:type="spellEnd"/>
-      <w:r>
-        <w:t xml:space="preserve">, </w:t>
-      </w:r>
-      <w:proofErr w:type="spellStart"/>
-      <w:r>
-        <w:t>notification</w:t>
-      </w:r>
-      <w:proofErr w:type="spellEnd"/>
-      <w:r>
-        <w:t xml:space="preserve">, atď. V týchto hlavných balíčkoch sa nachádzajú aj ďalšie balíčky, ktoré oddeľujú určité </w:t>
+        <w:t xml:space="preserve">Samotná architektúra aplikácia sa drží čo najviac štandardov tvorby Android aplikácia. Je rozdelená do priehľadných balíčkov, kde každý reprezentuje určitú časť aplikácie, napríklad UI, data, notification, atď. V týchto hlavných balíčkoch sa nachádzajú aj ďalšie balíčky, ktoré oddeľujú určité </w:t>
       </w:r>
       <w:r>
         <w:t>časti od väčšieho celku. Napríklad v UI sú takto oddelené jednotlivé obrazovky.</w:t>
-      </w:r>
-      <w:r>
-        <w:t xml:space="preserve"> </w:t>
       </w:r>
     </w:p>
     <w:p>
@@ -3201,6 +2801,9 @@
       <w:jc w:val="left"/>
     </w:pPr>
     <w:r>
+      <w:rPr>
+        <w:noProof/>
+      </w:rPr>
       <w:drawing>
         <wp:anchor distT="0" distB="0" distL="114300" distR="114300" simplePos="0" relativeHeight="251658240" behindDoc="0" locked="0" layoutInCell="1" allowOverlap="1" wp14:anchorId="58889635" wp14:editId="04CD9F6C">
           <wp:simplePos x="0" y="0"/>

</xml_diff>